<commit_message>
beginning of flux tower weight
</commit_message>
<xml_diff>
--- a/ProjectDocs/BasicReqSpec.docx
+++ b/ProjectDocs/BasicReqSpec.docx
@@ -51,8 +51,1854 @@
         </w:rPr>
         <w:t>)</w:t>
       </w:r>
-      <w:bookmarkStart w:id="0" w:name="_GoBack"/>
+    </w:p>
+    <w:p>
+      <w:pPr>
+        <w:rPr>
+          <w:rFonts w:cstheme="minorHAnsi"/>
+        </w:rPr>
+      </w:pPr>
+      <w:r>
+        <w:rPr>
+          <w:rFonts w:cstheme="minorHAnsi"/>
+        </w:rPr>
+        <w:t>High Priority (HP):</w:t>
+      </w:r>
+    </w:p>
+    <w:p>
+      <w:pPr>
+        <w:pStyle w:val="ListParagraph"/>
+        <w:numPr>
+          <w:ilvl w:val="0"/>
+          <w:numId w:val="2"/>
+        </w:numPr>
+        <w:rPr>
+          <w:rFonts w:asciiTheme="minorHAnsi" w:hAnsiTheme="minorHAnsi" w:cstheme="minorHAnsi"/>
+        </w:rPr>
+      </w:pPr>
+      <w:r>
+        <w:rPr>
+          <w:rFonts w:cstheme="minorHAnsi"/>
+          <w:highlight w:val="yellow"/>
+        </w:rPr>
+        <w:t>FR-HP01:</w:t>
+      </w:r>
+      <w:r>
+        <w:rPr>
+          <w:rFonts w:cstheme="minorHAnsi"/>
+        </w:rPr>
+        <w:t xml:space="preserve"> </w:t>
+      </w:r>
+      <w:r>
+        <w:rPr>
+          <w:rFonts w:cstheme="minorHAnsi"/>
+        </w:rPr>
+        <w:t>Calculate dominant Plant Functional Type (PFT: Evergreen Needleleaf, Evergreen Broadleaf, Deciduous Needleleaf, Deciduous Broadleaf, Shrub, Grass, Cereal Crop, and Broadleaf Crop)for each tower site</w:t>
+      </w:r>
+    </w:p>
+    <w:p>
+      <w:pPr>
+        <w:pStyle w:val="ListParagraph"/>
+        <w:numPr>
+          <w:ilvl w:val="0"/>
+          <w:numId w:val="2"/>
+        </w:numPr>
+        <w:rPr>
+          <w:rFonts w:asciiTheme="minorHAnsi" w:hAnsiTheme="minorHAnsi" w:cstheme="minorHAnsi"/>
+        </w:rPr>
+      </w:pPr>
+      <w:r>
+        <w:rPr>
+          <w:rFonts w:cstheme="minorHAnsi"/>
+          <w:highlight w:val="yellow"/>
+        </w:rPr>
+        <w:t>FR-HP0</w:t>
+      </w:r>
+      <w:r>
+        <w:rPr>
+          <w:rFonts w:cstheme="minorHAnsi"/>
+          <w:highlight w:val="yellow"/>
+        </w:rPr>
+        <w:t>2</w:t>
+      </w:r>
+      <w:r>
+        <w:rPr>
+          <w:rFonts w:cstheme="minorHAnsi"/>
+          <w:highlight w:val="yellow"/>
+        </w:rPr>
+        <w:t>:</w:t>
+      </w:r>
+      <w:r>
+        <w:rPr>
+          <w:rFonts w:cstheme="minorHAnsi"/>
+        </w:rPr>
+        <w:t xml:space="preserve"> </w:t>
+      </w:r>
+      <w:r>
+        <w:rPr>
+          <w:rFonts w:cstheme="minorHAnsi"/>
+        </w:rPr>
+        <w:t>Read in 4 input datasets (L4C reference dataset, L4C meteorological input dataset, Flux Tower Fluxes dataset, IGBP FAO Soil Organic Carbon Inventory dataset) for calibration</w:t>
+      </w:r>
+    </w:p>
+    <w:p>
+      <w:pPr>
+        <w:pStyle w:val="ListParagraph"/>
+        <w:numPr>
+          <w:ilvl w:val="0"/>
+          <w:numId w:val="2"/>
+        </w:numPr>
+        <w:rPr>
+          <w:rFonts w:asciiTheme="minorHAnsi" w:hAnsiTheme="minorHAnsi" w:cstheme="minorHAnsi"/>
+        </w:rPr>
+      </w:pPr>
+      <w:r>
+        <w:rPr>
+          <w:rFonts w:cstheme="minorHAnsi"/>
+          <w:highlight w:val="yellow"/>
+        </w:rPr>
+        <w:t>FR-HP0</w:t>
+      </w:r>
+      <w:r>
+        <w:rPr>
+          <w:rFonts w:cstheme="minorHAnsi"/>
+          <w:highlight w:val="yellow"/>
+        </w:rPr>
+        <w:t>3</w:t>
+      </w:r>
+      <w:r>
+        <w:rPr>
+          <w:rFonts w:cstheme="minorHAnsi"/>
+          <w:highlight w:val="yellow"/>
+        </w:rPr>
+        <w:t>:</w:t>
+      </w:r>
+      <w:r>
+        <w:rPr>
+          <w:rFonts w:cstheme="minorHAnsi"/>
+        </w:rPr>
+        <w:t xml:space="preserve"> </w:t>
+      </w:r>
+      <w:r>
+        <w:rPr>
+          <w:rFonts w:cstheme="minorHAnsi"/>
+        </w:rPr>
+        <w:t>Compile the L4C meteorological inputs provided from NASA/NTSG and ground-truth data from flux tower sites into table</w:t>
+      </w:r>
+    </w:p>
+    <w:p>
+      <w:pPr>
+        <w:pStyle w:val="ListParagraph"/>
+        <w:numPr>
+          <w:ilvl w:val="0"/>
+          <w:numId w:val="2"/>
+        </w:numPr>
+        <w:rPr>
+          <w:rFonts w:asciiTheme="minorHAnsi" w:hAnsiTheme="minorHAnsi" w:cstheme="minorHAnsi"/>
+        </w:rPr>
+      </w:pPr>
+      <w:r>
+        <w:rPr>
+          <w:rFonts w:cstheme="minorHAnsi"/>
+          <w:highlight w:val="yellow"/>
+        </w:rPr>
+        <w:t>FR-HP0</w:t>
+      </w:r>
+      <w:r>
+        <w:rPr>
+          <w:rFonts w:cstheme="minorHAnsi"/>
+          <w:highlight w:val="yellow"/>
+        </w:rPr>
+        <w:t>4</w:t>
+      </w:r>
+      <w:r>
+        <w:rPr>
+          <w:rFonts w:cstheme="minorHAnsi"/>
+          <w:highlight w:val="yellow"/>
+        </w:rPr>
+        <w:t>:</w:t>
+      </w:r>
+      <w:r>
+        <w:rPr>
+          <w:rFonts w:cstheme="minorHAnsi"/>
+        </w:rPr>
+        <w:t xml:space="preserve"> </w:t>
+      </w:r>
+      <w:r>
+        <w:rPr>
+          <w:rFonts w:cstheme="minorHAnsi"/>
+        </w:rPr>
+        <w:t>Allow the user to choose one of the nine PFTs (High-1)</w:t>
+      </w:r>
+    </w:p>
+    <w:p>
+      <w:pPr>
+        <w:pStyle w:val="ListParagraph"/>
+        <w:numPr>
+          <w:ilvl w:val="0"/>
+          <w:numId w:val="2"/>
+        </w:numPr>
+        <w:rPr>
+          <w:rFonts w:asciiTheme="minorHAnsi" w:hAnsiTheme="minorHAnsi" w:cstheme="minorHAnsi"/>
+        </w:rPr>
+      </w:pPr>
+      <w:r>
+        <w:rPr>
+          <w:rFonts w:cstheme="minorHAnsi"/>
+          <w:highlight w:val="green"/>
+        </w:rPr>
+        <w:t>FR-HP0</w:t>
+      </w:r>
+      <w:r>
+        <w:rPr>
+          <w:rFonts w:cstheme="minorHAnsi"/>
+          <w:highlight w:val="green"/>
+        </w:rPr>
+        <w:t>5</w:t>
+      </w:r>
+      <w:r>
+        <w:rPr>
+          <w:rFonts w:cstheme="minorHAnsi"/>
+          <w:highlight w:val="green"/>
+        </w:rPr>
+        <w:t>:</w:t>
+      </w:r>
+      <w:r>
+        <w:rPr>
+          <w:rFonts w:cstheme="minorHAnsi"/>
+        </w:rPr>
+        <w:t xml:space="preserve"> </w:t>
+      </w:r>
+      <w:r>
+        <w:rPr>
+          <w:rFonts w:cstheme="minorHAnsi"/>
+        </w:rPr>
+        <w:t>Guide the user through removing outliers in average annual GPP and RECO calculations</w:t>
+      </w:r>
+    </w:p>
+    <w:p>
+      <w:pPr>
+        <w:pStyle w:val="ListParagraph"/>
+        <w:numPr>
+          <w:ilvl w:val="0"/>
+          <w:numId w:val="2"/>
+        </w:numPr>
+        <w:rPr>
+          <w:rFonts w:asciiTheme="minorHAnsi" w:hAnsiTheme="minorHAnsi" w:cstheme="minorHAnsi"/>
+        </w:rPr>
+      </w:pPr>
+      <w:r>
+        <w:rPr>
+          <w:rFonts w:cstheme="minorHAnsi"/>
+          <w:highlight w:val="yellow"/>
+        </w:rPr>
+        <w:t>FR-HP0</w:t>
+      </w:r>
+      <w:r>
+        <w:rPr>
+          <w:rFonts w:cstheme="minorHAnsi"/>
+          <w:highlight w:val="yellow"/>
+        </w:rPr>
+        <w:t>6</w:t>
+      </w:r>
+      <w:r>
+        <w:rPr>
+          <w:rFonts w:cstheme="minorHAnsi"/>
+          <w:highlight w:val="yellow"/>
+        </w:rPr>
+        <w:t>:</w:t>
+      </w:r>
+      <w:r>
+        <w:rPr>
+          <w:rFonts w:cstheme="minorHAnsi"/>
+        </w:rPr>
+        <w:t xml:space="preserve"> </w:t>
+      </w:r>
+      <w:r>
+        <w:rPr>
+          <w:rFonts w:cstheme="minorHAnsi"/>
+        </w:rPr>
+        <w:t>Allow user to choose which parameters to use when optimizing GPP and RECO, such as LUE (light use efficiency) for GPP or f</w:t>
+      </w:r>
+      <w:r>
+        <w:rPr>
+          <w:rFonts w:cstheme="minorHAnsi"/>
+          <w:vertAlign w:val="subscript"/>
+        </w:rPr>
+        <w:t>aut</w:t>
+      </w:r>
+      <w:r>
+        <w:rPr>
+          <w:rFonts w:cstheme="minorHAnsi"/>
+        </w:rPr>
+        <w:t xml:space="preserve"> (autotrophic/plant respiration fraction) for RECO</w:t>
+      </w:r>
+    </w:p>
+    <w:p>
+      <w:pPr>
+        <w:pStyle w:val="ListParagraph"/>
+        <w:numPr>
+          <w:ilvl w:val="0"/>
+          <w:numId w:val="2"/>
+        </w:numPr>
+        <w:rPr>
+          <w:rFonts w:asciiTheme="minorHAnsi" w:hAnsiTheme="minorHAnsi" w:cstheme="minorHAnsi"/>
+        </w:rPr>
+      </w:pPr>
+      <w:r>
+        <w:rPr>
+          <w:rFonts w:cstheme="minorHAnsi"/>
+          <w:highlight w:val="green"/>
+        </w:rPr>
+        <w:t>FR-HP0</w:t>
+      </w:r>
+      <w:r>
+        <w:rPr>
+          <w:rFonts w:cstheme="minorHAnsi"/>
+          <w:highlight w:val="green"/>
+        </w:rPr>
+        <w:t>7</w:t>
+      </w:r>
+      <w:r>
+        <w:rPr>
+          <w:rFonts w:cstheme="minorHAnsi"/>
+          <w:highlight w:val="green"/>
+        </w:rPr>
+        <w:t>:</w:t>
+      </w:r>
+      <w:r>
+        <w:rPr>
+          <w:rFonts w:cstheme="minorHAnsi"/>
+        </w:rPr>
+        <w:t xml:space="preserve"> </w:t>
+      </w:r>
+      <w:r>
+        <w:rPr>
+          <w:rFonts w:cstheme="minorHAnsi"/>
+        </w:rPr>
+        <w:t>Calculate linear ramp functions given current BLPUT (High-6)</w:t>
+      </w:r>
+    </w:p>
+    <w:p>
+      <w:pPr>
+        <w:pStyle w:val="ListParagraph"/>
+        <w:numPr>
+          <w:ilvl w:val="0"/>
+          <w:numId w:val="2"/>
+        </w:numPr>
+        <w:rPr>
+          <w:rFonts w:asciiTheme="minorHAnsi" w:hAnsiTheme="minorHAnsi" w:cstheme="minorHAnsi"/>
+        </w:rPr>
+      </w:pPr>
+      <w:r>
+        <w:rPr>
+          <w:rFonts w:cstheme="minorHAnsi"/>
+          <w:highlight w:val="green"/>
+        </w:rPr>
+        <w:t>FR-HP0</w:t>
+      </w:r>
+      <w:r>
+        <w:rPr>
+          <w:rFonts w:cstheme="minorHAnsi"/>
+          <w:highlight w:val="green"/>
+        </w:rPr>
+        <w:t>8</w:t>
+      </w:r>
+      <w:r>
+        <w:rPr>
+          <w:rFonts w:cstheme="minorHAnsi"/>
+          <w:highlight w:val="green"/>
+        </w:rPr>
+        <w:t>:</w:t>
+      </w:r>
+      <w:r>
+        <w:rPr>
+          <w:rFonts w:cstheme="minorHAnsi"/>
+        </w:rPr>
+        <w:t xml:space="preserve"> </w:t>
+      </w:r>
+      <w:r>
+        <w:rPr>
+          <w:rFonts w:cstheme="minorHAnsi"/>
+        </w:rPr>
+        <w:t>Allow user to specify number of Numerical Spin-Up iterations</w:t>
+      </w:r>
+    </w:p>
+    <w:p>
+      <w:pPr>
+        <w:pStyle w:val="ListParagraph"/>
+        <w:numPr>
+          <w:ilvl w:val="0"/>
+          <w:numId w:val="2"/>
+        </w:numPr>
+        <w:rPr>
+          <w:rFonts w:asciiTheme="minorHAnsi" w:hAnsiTheme="minorHAnsi" w:cstheme="minorHAnsi"/>
+        </w:rPr>
+      </w:pPr>
+      <w:r>
+        <w:rPr>
+          <w:rFonts w:cstheme="minorHAnsi"/>
+          <w:highlight w:val="cyan"/>
+        </w:rPr>
+        <w:t>FR-HP0</w:t>
+      </w:r>
+      <w:r>
+        <w:rPr>
+          <w:rFonts w:cstheme="minorHAnsi"/>
+          <w:highlight w:val="cyan"/>
+        </w:rPr>
+        <w:t>9</w:t>
+      </w:r>
+      <w:r>
+        <w:rPr>
+          <w:rFonts w:cstheme="minorHAnsi"/>
+          <w:highlight w:val="cyan"/>
+        </w:rPr>
+        <w:t>:</w:t>
+      </w:r>
+      <w:r>
+        <w:rPr>
+          <w:rFonts w:cstheme="minorHAnsi"/>
+        </w:rPr>
+        <w:t xml:space="preserve"> </w:t>
+      </w:r>
+      <w:r>
+        <w:rPr>
+          <w:rFonts w:cstheme="minorHAnsi"/>
+        </w:rPr>
+        <w:t>Compute comprehensive validation and fit statistics: graph flux tower data against model-estimated data</w:t>
+      </w:r>
+    </w:p>
+    <w:p>
+      <w:pPr>
+        <w:pStyle w:val="ListParagraph"/>
+        <w:numPr>
+          <w:ilvl w:val="0"/>
+          <w:numId w:val="2"/>
+        </w:numPr>
+        <w:rPr>
+          <w:rFonts w:asciiTheme="minorHAnsi" w:hAnsiTheme="minorHAnsi" w:cstheme="minorHAnsi"/>
+        </w:rPr>
+      </w:pPr>
+      <w:r>
+        <w:rPr>
+          <w:rFonts w:cstheme="minorHAnsi"/>
+          <w:highlight w:val="yellow"/>
+        </w:rPr>
+        <w:t>FR-HP</w:t>
+      </w:r>
+      <w:r>
+        <w:rPr>
+          <w:rFonts w:cstheme="minorHAnsi"/>
+          <w:highlight w:val="yellow"/>
+        </w:rPr>
+        <w:t>10</w:t>
+      </w:r>
+      <w:r>
+        <w:rPr>
+          <w:rFonts w:cstheme="minorHAnsi"/>
+          <w:highlight w:val="yellow"/>
+        </w:rPr>
+        <w:t>:</w:t>
+      </w:r>
+      <w:r>
+        <w:rPr>
+          <w:rFonts w:cstheme="minorHAnsi"/>
+        </w:rPr>
+        <w:t xml:space="preserve"> </w:t>
+      </w:r>
+      <w:r>
+        <w:rPr>
+          <w:rFonts w:cstheme="minorHAnsi"/>
+        </w:rPr>
+        <w:t>Output updated BLPUT, 4 SOC stock-size maps, and SMRZ minimum and maximum for 2000-2018</w:t>
+      </w:r>
+    </w:p>
+    <w:p>
+      <w:pPr>
+        <w:pStyle w:val="ListParagraph"/>
+        <w:numPr>
+          <w:ilvl w:val="0"/>
+          <w:numId w:val="2"/>
+        </w:numPr>
+        <w:rPr>
+          <w:rFonts w:asciiTheme="minorHAnsi" w:hAnsiTheme="minorHAnsi" w:cstheme="minorHAnsi"/>
+        </w:rPr>
+      </w:pPr>
+      <w:r>
+        <w:rPr>
+          <w:rFonts w:cstheme="minorHAnsi"/>
+          <w:highlight w:val="yellow"/>
+        </w:rPr>
+        <w:t>FR-HP</w:t>
+      </w:r>
+      <w:r>
+        <w:rPr>
+          <w:rFonts w:cstheme="minorHAnsi"/>
+          <w:highlight w:val="yellow"/>
+        </w:rPr>
+        <w:t>11</w:t>
+      </w:r>
+      <w:r>
+        <w:rPr>
+          <w:rFonts w:cstheme="minorHAnsi"/>
+          <w:highlight w:val="yellow"/>
+        </w:rPr>
+        <w:t>:</w:t>
+      </w:r>
+      <w:r>
+        <w:rPr>
+          <w:rFonts w:cstheme="minorHAnsi"/>
+        </w:rPr>
+        <w:t xml:space="preserve"> </w:t>
+      </w:r>
+      <w:r>
+        <w:rPr>
+          <w:rFonts w:cstheme="minorHAnsi"/>
+        </w:rPr>
+        <w:t xml:space="preserve">Calculate flux tower weights as some tower sites </w:t>
+      </w:r>
+      <w:proofErr w:type="gramStart"/>
+      <w:r>
+        <w:rPr>
+          <w:rFonts w:cstheme="minorHAnsi"/>
+        </w:rPr>
+        <w:t>are located in</w:t>
+      </w:r>
+      <w:proofErr w:type="gramEnd"/>
+      <w:r>
+        <w:rPr>
+          <w:rFonts w:cstheme="minorHAnsi"/>
+        </w:rPr>
+        <w:t xml:space="preserve"> same 9km section</w:t>
+      </w:r>
+    </w:p>
+    <w:p>
+      <w:pPr>
+        <w:rPr>
+          <w:rFonts w:cstheme="minorHAnsi"/>
+        </w:rPr>
+      </w:pPr>
+    </w:p>
+    <w:p>
+      <w:pPr>
+        <w:rPr>
+          <w:rFonts w:cstheme="minorHAnsi"/>
+        </w:rPr>
+      </w:pPr>
+      <w:r>
+        <w:rPr>
+          <w:rFonts w:cstheme="minorHAnsi"/>
+        </w:rPr>
+        <w:t>Medium Priority (MP):</w:t>
+      </w:r>
+    </w:p>
+    <w:p>
+      <w:pPr>
+        <w:pStyle w:val="ListParagraph"/>
+        <w:numPr>
+          <w:ilvl w:val="0"/>
+          <w:numId w:val="3"/>
+        </w:numPr>
+        <w:rPr>
+          <w:rFonts w:asciiTheme="minorHAnsi" w:hAnsiTheme="minorHAnsi" w:cstheme="minorHAnsi"/>
+        </w:rPr>
+      </w:pPr>
+      <w:bookmarkStart w:id="0" w:name="_Hlk31270762"/>
+      <w:r>
+        <w:rPr>
+          <w:rFonts w:cstheme="minorHAnsi"/>
+          <w:highlight w:val="yellow"/>
+        </w:rPr>
+        <w:t>FR-</w:t>
+      </w:r>
+      <w:r>
+        <w:rPr>
+          <w:rFonts w:cstheme="minorHAnsi"/>
+          <w:highlight w:val="yellow"/>
+        </w:rPr>
+        <w:t>MP01</w:t>
+      </w:r>
+      <w:r>
+        <w:rPr>
+          <w:rFonts w:cstheme="minorHAnsi"/>
+          <w:highlight w:val="yellow"/>
+        </w:rPr>
+        <w:t>:</w:t>
+      </w:r>
+      <w:r>
+        <w:rPr>
+          <w:rFonts w:cstheme="minorHAnsi"/>
+        </w:rPr>
+        <w:t xml:space="preserve"> </w:t>
+      </w:r>
       <w:bookmarkEnd w:id="0"/>
+      <w:r>
+        <w:rPr>
+          <w:rFonts w:cstheme="minorHAnsi"/>
+        </w:rPr>
+        <w:t>Calculate percentage of area that is occupied for each PFT at each tower site</w:t>
+      </w:r>
+    </w:p>
+    <w:p>
+      <w:pPr>
+        <w:pStyle w:val="ListParagraph"/>
+        <w:numPr>
+          <w:ilvl w:val="0"/>
+          <w:numId w:val="3"/>
+        </w:numPr>
+        <w:rPr>
+          <w:rFonts w:asciiTheme="minorHAnsi" w:hAnsiTheme="minorHAnsi" w:cstheme="minorHAnsi"/>
+        </w:rPr>
+      </w:pPr>
+      <w:r>
+        <w:rPr>
+          <w:rFonts w:cstheme="minorHAnsi"/>
+          <w:highlight w:val="yellow"/>
+        </w:rPr>
+        <w:t>FR-MP0</w:t>
+      </w:r>
+      <w:r>
+        <w:rPr>
+          <w:rFonts w:cstheme="minorHAnsi"/>
+          <w:highlight w:val="yellow"/>
+        </w:rPr>
+        <w:t>2</w:t>
+      </w:r>
+      <w:r>
+        <w:rPr>
+          <w:rFonts w:cstheme="minorHAnsi"/>
+          <w:highlight w:val="yellow"/>
+        </w:rPr>
+        <w:t>:</w:t>
+      </w:r>
+      <w:r>
+        <w:rPr>
+          <w:rFonts w:cstheme="minorHAnsi"/>
+        </w:rPr>
+        <w:t xml:space="preserve"> </w:t>
+      </w:r>
+      <w:r>
+        <w:rPr>
+          <w:rFonts w:cstheme="minorHAnsi"/>
+        </w:rPr>
+        <w:t>Compile historical data and error metrics for each day for each PFT into table</w:t>
+      </w:r>
+    </w:p>
+    <w:p>
+      <w:pPr>
+        <w:pStyle w:val="ListParagraph"/>
+        <w:numPr>
+          <w:ilvl w:val="0"/>
+          <w:numId w:val="3"/>
+        </w:numPr>
+        <w:rPr>
+          <w:rFonts w:asciiTheme="minorHAnsi" w:hAnsiTheme="minorHAnsi" w:cstheme="minorHAnsi"/>
+        </w:rPr>
+      </w:pPr>
+      <w:r>
+        <w:rPr>
+          <w:rFonts w:cstheme="minorHAnsi"/>
+        </w:rPr>
+        <w:t>FR-MP0</w:t>
+      </w:r>
+      <w:r>
+        <w:rPr>
+          <w:rFonts w:cstheme="minorHAnsi"/>
+        </w:rPr>
+        <w:t>3</w:t>
+      </w:r>
+      <w:r>
+        <w:rPr>
+          <w:rFonts w:cstheme="minorHAnsi"/>
+        </w:rPr>
+        <w:t xml:space="preserve">: </w:t>
+      </w:r>
+      <w:r>
+        <w:rPr>
+          <w:rFonts w:cstheme="minorHAnsi"/>
+        </w:rPr>
+        <w:t>Subset time series variables to user configurable period (High-2)</w:t>
+      </w:r>
+    </w:p>
+    <w:p>
+      <w:pPr>
+        <w:pStyle w:val="ListParagraph"/>
+        <w:numPr>
+          <w:ilvl w:val="0"/>
+          <w:numId w:val="3"/>
+        </w:numPr>
+        <w:rPr>
+          <w:rFonts w:asciiTheme="minorHAnsi" w:hAnsiTheme="minorHAnsi" w:cstheme="minorHAnsi"/>
+        </w:rPr>
+      </w:pPr>
+      <w:r>
+        <w:rPr>
+          <w:rFonts w:cstheme="minorHAnsi"/>
+          <w:highlight w:val="yellow"/>
+        </w:rPr>
+        <w:t>FR-MP0</w:t>
+      </w:r>
+      <w:r>
+        <w:rPr>
+          <w:rFonts w:cstheme="minorHAnsi"/>
+          <w:highlight w:val="yellow"/>
+        </w:rPr>
+        <w:t>4</w:t>
+      </w:r>
+      <w:r>
+        <w:rPr>
+          <w:rFonts w:cstheme="minorHAnsi"/>
+          <w:highlight w:val="yellow"/>
+        </w:rPr>
+        <w:t>:</w:t>
+      </w:r>
+      <w:r>
+        <w:rPr>
+          <w:rFonts w:cstheme="minorHAnsi"/>
+        </w:rPr>
+        <w:t xml:space="preserve"> </w:t>
+      </w:r>
+      <w:r>
+        <w:rPr>
+          <w:rFonts w:cstheme="minorHAnsi"/>
+        </w:rPr>
+        <w:t>Subset L4C meteorological and L4C reference input to sites that have dominant selected PFT (High-4)</w:t>
+      </w:r>
+    </w:p>
+    <w:p>
+      <w:pPr>
+        <w:pStyle w:val="ListParagraph"/>
+        <w:numPr>
+          <w:ilvl w:val="0"/>
+          <w:numId w:val="3"/>
+        </w:numPr>
+        <w:rPr>
+          <w:rFonts w:asciiTheme="minorHAnsi" w:hAnsiTheme="minorHAnsi" w:cstheme="minorHAnsi"/>
+        </w:rPr>
+      </w:pPr>
+      <w:r>
+        <w:rPr>
+          <w:rFonts w:cstheme="minorHAnsi"/>
+          <w:highlight w:val="yellow"/>
+        </w:rPr>
+        <w:t>FR-MP0</w:t>
+      </w:r>
+      <w:r>
+        <w:rPr>
+          <w:rFonts w:cstheme="minorHAnsi"/>
+          <w:highlight w:val="yellow"/>
+        </w:rPr>
+        <w:t>5</w:t>
+      </w:r>
+      <w:r>
+        <w:rPr>
+          <w:rFonts w:cstheme="minorHAnsi"/>
+          <w:highlight w:val="yellow"/>
+        </w:rPr>
+        <w:t>:</w:t>
+      </w:r>
+      <w:r>
+        <w:rPr>
+          <w:rFonts w:cstheme="minorHAnsi"/>
+        </w:rPr>
+        <w:t xml:space="preserve"> </w:t>
+      </w:r>
+      <w:r>
+        <w:rPr>
+          <w:rFonts w:cstheme="minorHAnsi"/>
+        </w:rPr>
+        <w:t>Compile ancillary info on each site for selected PFT such as dominant PFT at 9km scale and SOC stock size for the site (High-4)</w:t>
+      </w:r>
+    </w:p>
+    <w:p>
+      <w:pPr>
+        <w:pStyle w:val="ListParagraph"/>
+        <w:numPr>
+          <w:ilvl w:val="0"/>
+          <w:numId w:val="3"/>
+        </w:numPr>
+        <w:rPr>
+          <w:rFonts w:asciiTheme="minorHAnsi" w:hAnsiTheme="minorHAnsi" w:cstheme="minorHAnsi"/>
+        </w:rPr>
+      </w:pPr>
+      <w:r>
+        <w:rPr>
+          <w:rFonts w:cstheme="minorHAnsi"/>
+          <w:highlight w:val="yellow"/>
+        </w:rPr>
+        <w:t>FR-MP0</w:t>
+      </w:r>
+      <w:r>
+        <w:rPr>
+          <w:rFonts w:cstheme="minorHAnsi"/>
+          <w:highlight w:val="yellow"/>
+        </w:rPr>
+        <w:t>6</w:t>
+      </w:r>
+      <w:r>
+        <w:rPr>
+          <w:rFonts w:cstheme="minorHAnsi"/>
+          <w:highlight w:val="yellow"/>
+        </w:rPr>
+        <w:t>:</w:t>
+      </w:r>
+      <w:r>
+        <w:rPr>
+          <w:rFonts w:cstheme="minorHAnsi"/>
+        </w:rPr>
+        <w:t xml:space="preserve"> </w:t>
+      </w:r>
+      <w:r>
+        <w:rPr>
+          <w:rFonts w:cstheme="minorHAnsi"/>
+        </w:rPr>
+        <w:t>Compile all important data for calibration of selected PFT that includes FPAR, PAR, TSURF, TSOIL, SMSF, VPD, TMIN, SMRZ, minimum SMRZ, maximum SMRZ, and PAW (High-4)</w:t>
+      </w:r>
+    </w:p>
+    <w:p>
+      <w:pPr>
+        <w:pStyle w:val="ListParagraph"/>
+        <w:numPr>
+          <w:ilvl w:val="0"/>
+          <w:numId w:val="3"/>
+        </w:numPr>
+        <w:rPr>
+          <w:rFonts w:asciiTheme="minorHAnsi" w:hAnsiTheme="minorHAnsi" w:cstheme="minorHAnsi"/>
+        </w:rPr>
+      </w:pPr>
+      <w:r>
+        <w:rPr>
+          <w:rFonts w:cstheme="minorHAnsi"/>
+          <w:highlight w:val="yellow"/>
+        </w:rPr>
+        <w:t>FR-MP0</w:t>
+      </w:r>
+      <w:r>
+        <w:rPr>
+          <w:rFonts w:cstheme="minorHAnsi"/>
+          <w:highlight w:val="yellow"/>
+        </w:rPr>
+        <w:t>7</w:t>
+      </w:r>
+      <w:r>
+        <w:rPr>
+          <w:rFonts w:cstheme="minorHAnsi"/>
+          <w:highlight w:val="yellow"/>
+        </w:rPr>
+        <w:t>:</w:t>
+      </w:r>
+      <w:r>
+        <w:rPr>
+          <w:rFonts w:cstheme="minorHAnsi"/>
+        </w:rPr>
+        <w:t xml:space="preserve"> </w:t>
+      </w:r>
+      <w:r>
+        <w:rPr>
+          <w:rFonts w:cstheme="minorHAnsi"/>
+        </w:rPr>
+        <w:t>Average data for PFT each day of the year (High-5)</w:t>
+      </w:r>
+    </w:p>
+    <w:p>
+      <w:pPr>
+        <w:pStyle w:val="ListParagraph"/>
+        <w:numPr>
+          <w:ilvl w:val="0"/>
+          <w:numId w:val="3"/>
+        </w:numPr>
+        <w:rPr>
+          <w:rFonts w:asciiTheme="minorHAnsi" w:hAnsiTheme="minorHAnsi" w:cstheme="minorHAnsi"/>
+        </w:rPr>
+      </w:pPr>
+      <w:r>
+        <w:rPr>
+          <w:rFonts w:cstheme="minorHAnsi"/>
+          <w:highlight w:val="green"/>
+        </w:rPr>
+        <w:t>FR-MP0</w:t>
+      </w:r>
+      <w:r>
+        <w:rPr>
+          <w:rFonts w:cstheme="minorHAnsi"/>
+          <w:highlight w:val="green"/>
+        </w:rPr>
+        <w:t>8</w:t>
+      </w:r>
+      <w:r>
+        <w:rPr>
+          <w:rFonts w:cstheme="minorHAnsi"/>
+          <w:highlight w:val="green"/>
+        </w:rPr>
+        <w:t>:</w:t>
+      </w:r>
+      <w:r>
+        <w:rPr>
+          <w:rFonts w:cstheme="minorHAnsi"/>
+        </w:rPr>
+        <w:t xml:space="preserve"> </w:t>
+      </w:r>
+      <w:r>
+        <w:rPr>
+          <w:rFonts w:cstheme="minorHAnsi"/>
+        </w:rPr>
+        <w:t>Display current ramp functions to the user and allow them to save the plots as files (High-7)</w:t>
+      </w:r>
+    </w:p>
+    <w:p>
+      <w:pPr>
+        <w:pStyle w:val="ListParagraph"/>
+        <w:numPr>
+          <w:ilvl w:val="0"/>
+          <w:numId w:val="3"/>
+        </w:numPr>
+        <w:rPr>
+          <w:rFonts w:asciiTheme="minorHAnsi" w:hAnsiTheme="minorHAnsi" w:cstheme="minorHAnsi"/>
+        </w:rPr>
+      </w:pPr>
+      <w:r>
+        <w:rPr>
+          <w:rFonts w:cstheme="minorHAnsi"/>
+          <w:highlight w:val="cyan"/>
+        </w:rPr>
+        <w:t>FR-MP0</w:t>
+      </w:r>
+      <w:r>
+        <w:rPr>
+          <w:rFonts w:cstheme="minorHAnsi"/>
+          <w:highlight w:val="cyan"/>
+        </w:rPr>
+        <w:t>9</w:t>
+      </w:r>
+      <w:r>
+        <w:rPr>
+          <w:rFonts w:cstheme="minorHAnsi"/>
+          <w:highlight w:val="cyan"/>
+        </w:rPr>
+        <w:t>:</w:t>
+      </w:r>
+      <w:r>
+        <w:rPr>
+          <w:rFonts w:cstheme="minorHAnsi"/>
+        </w:rPr>
+        <w:t xml:space="preserve"> </w:t>
+      </w:r>
+      <w:r>
+        <w:rPr>
+          <w:rFonts w:cstheme="minorHAnsi"/>
+        </w:rPr>
+        <w:t xml:space="preserve">Allow the user to plot GPP against </w:t>
+      </w:r>
+      <w:proofErr w:type="spellStart"/>
+      <w:r>
+        <w:rPr>
+          <w:rFonts w:cstheme="minorHAnsi"/>
+        </w:rPr>
+        <w:t>Emult</w:t>
+      </w:r>
+      <w:proofErr w:type="spellEnd"/>
+      <w:r>
+        <w:rPr>
+          <w:rFonts w:cstheme="minorHAnsi"/>
+        </w:rPr>
+        <w:t xml:space="preserve"> separately form the ramp functions (Medium-8)</w:t>
+      </w:r>
+    </w:p>
+    <w:p>
+      <w:pPr>
+        <w:pStyle w:val="ListParagraph"/>
+        <w:numPr>
+          <w:ilvl w:val="0"/>
+          <w:numId w:val="3"/>
+        </w:numPr>
+        <w:rPr>
+          <w:rFonts w:asciiTheme="minorHAnsi" w:hAnsiTheme="minorHAnsi" w:cstheme="minorHAnsi"/>
+        </w:rPr>
+      </w:pPr>
+      <w:r>
+        <w:rPr>
+          <w:rFonts w:cstheme="minorHAnsi"/>
+          <w:highlight w:val="cyan"/>
+        </w:rPr>
+        <w:lastRenderedPageBreak/>
+        <w:t>FR-MP</w:t>
+      </w:r>
+      <w:r>
+        <w:rPr>
+          <w:rFonts w:cstheme="minorHAnsi"/>
+          <w:highlight w:val="cyan"/>
+        </w:rPr>
+        <w:t>10</w:t>
+      </w:r>
+      <w:r>
+        <w:rPr>
+          <w:rFonts w:cstheme="minorHAnsi"/>
+          <w:highlight w:val="cyan"/>
+        </w:rPr>
+        <w:t>:</w:t>
+      </w:r>
+      <w:r>
+        <w:rPr>
+          <w:rFonts w:cstheme="minorHAnsi"/>
+        </w:rPr>
+        <w:t xml:space="preserve"> </w:t>
+      </w:r>
+      <w:r>
+        <w:rPr>
+          <w:rFonts w:cstheme="minorHAnsi"/>
+        </w:rPr>
+        <w:t>Report the differences between new and old value parameters after optimization (High-7)</w:t>
+      </w:r>
+    </w:p>
+    <w:p>
+      <w:pPr>
+        <w:pStyle w:val="ListParagraph"/>
+        <w:numPr>
+          <w:ilvl w:val="0"/>
+          <w:numId w:val="3"/>
+        </w:numPr>
+      </w:pPr>
+      <w:r>
+        <w:rPr>
+          <w:rFonts w:cstheme="minorHAnsi"/>
+          <w:highlight w:val="green"/>
+        </w:rPr>
+        <w:t>FR-MP</w:t>
+      </w:r>
+      <w:r>
+        <w:rPr>
+          <w:rFonts w:cstheme="minorHAnsi"/>
+          <w:highlight w:val="green"/>
+        </w:rPr>
+        <w:t>1</w:t>
+      </w:r>
+      <w:r>
+        <w:rPr>
+          <w:rFonts w:cstheme="minorHAnsi"/>
+          <w:highlight w:val="green"/>
+        </w:rPr>
+        <w:t>1:</w:t>
+      </w:r>
+      <w:r>
+        <w:rPr>
+          <w:rFonts w:cstheme="minorHAnsi"/>
+        </w:rPr>
+        <w:t xml:space="preserve"> </w:t>
+      </w:r>
+      <w:r>
+        <w:t xml:space="preserve">Allow the user </w:t>
+      </w:r>
+      <w:r>
+        <w:rPr>
+          <w:rFonts w:cstheme="minorHAnsi"/>
+        </w:rPr>
+        <w:t xml:space="preserve">to specify </w:t>
+      </w:r>
+      <w:proofErr w:type="spellStart"/>
+      <w:r>
+        <w:rPr>
+          <w:rFonts w:cstheme="minorHAnsi"/>
+        </w:rPr>
+        <w:t>Pk</w:t>
+      </w:r>
+      <w:proofErr w:type="spellEnd"/>
+      <w:r>
+        <w:rPr>
+          <w:rFonts w:cstheme="minorHAnsi"/>
+        </w:rPr>
+        <w:t xml:space="preserve"> and </w:t>
+      </w:r>
+      <w:proofErr w:type="spellStart"/>
+      <w:r>
+        <w:rPr>
+          <w:rFonts w:cstheme="minorHAnsi"/>
+        </w:rPr>
+        <w:t>Prh</w:t>
+      </w:r>
+      <w:proofErr w:type="spellEnd"/>
+      <w:r>
+        <w:rPr>
+          <w:rFonts w:cstheme="minorHAnsi"/>
+        </w:rPr>
+        <w:t xml:space="preserve"> for RECO (High-6)</w:t>
+      </w:r>
+    </w:p>
+    <w:p>
+      <w:pPr>
+        <w:pStyle w:val="ListParagraph"/>
+        <w:numPr>
+          <w:ilvl w:val="0"/>
+          <w:numId w:val="3"/>
+        </w:numPr>
+        <w:rPr>
+          <w:rFonts w:asciiTheme="minorHAnsi" w:hAnsiTheme="minorHAnsi" w:cstheme="minorHAnsi"/>
+        </w:rPr>
+      </w:pPr>
+      <w:r>
+        <w:rPr>
+          <w:rFonts w:cstheme="minorHAnsi"/>
+          <w:highlight w:val="green"/>
+        </w:rPr>
+        <w:t>FR-MP</w:t>
+      </w:r>
+      <w:r>
+        <w:rPr>
+          <w:rFonts w:cstheme="minorHAnsi"/>
+          <w:highlight w:val="green"/>
+        </w:rPr>
+        <w:t>12</w:t>
+      </w:r>
+      <w:r>
+        <w:rPr>
+          <w:rFonts w:cstheme="minorHAnsi"/>
+          <w:highlight w:val="green"/>
+        </w:rPr>
+        <w:t>:</w:t>
+      </w:r>
+      <w:r>
+        <w:rPr>
+          <w:rFonts w:cstheme="minorHAnsi"/>
+        </w:rPr>
+        <w:t xml:space="preserve"> </w:t>
+      </w:r>
+      <w:r>
+        <w:rPr>
+          <w:rFonts w:cstheme="minorHAnsi"/>
+        </w:rPr>
+        <w:t>Create 2 plots: Rh/Cbar against TSOIL with the Arrhenius curve on top, Rh/Cbar against SMSF with the SMSF ramp function on top (High-7)</w:t>
+      </w:r>
+    </w:p>
+    <w:p>
+      <w:pPr>
+        <w:pStyle w:val="ListParagraph"/>
+        <w:numPr>
+          <w:ilvl w:val="0"/>
+          <w:numId w:val="3"/>
+        </w:numPr>
+        <w:rPr>
+          <w:rFonts w:asciiTheme="minorHAnsi" w:hAnsiTheme="minorHAnsi" w:cstheme="minorHAnsi"/>
+        </w:rPr>
+      </w:pPr>
+      <w:r>
+        <w:rPr>
+          <w:rFonts w:cstheme="minorHAnsi"/>
+          <w:highlight w:val="green"/>
+        </w:rPr>
+        <w:t>FR-MP</w:t>
+      </w:r>
+      <w:r>
+        <w:rPr>
+          <w:rFonts w:cstheme="minorHAnsi"/>
+          <w:highlight w:val="green"/>
+        </w:rPr>
+        <w:t>13</w:t>
+      </w:r>
+      <w:r>
+        <w:rPr>
+          <w:rFonts w:cstheme="minorHAnsi"/>
+          <w:highlight w:val="green"/>
+        </w:rPr>
+        <w:t>:</w:t>
+      </w:r>
+      <w:r>
+        <w:rPr>
+          <w:rFonts w:cstheme="minorHAnsi"/>
+        </w:rPr>
+        <w:t xml:space="preserve"> </w:t>
+      </w:r>
+      <w:r>
+        <w:rPr>
+          <w:rFonts w:cstheme="minorHAnsi"/>
+        </w:rPr>
+        <w:t>Calculate Cbar for each tower site after optimization (High-7, Medium-12)</w:t>
+      </w:r>
+    </w:p>
+    <w:p>
+      <w:pPr>
+        <w:pStyle w:val="ListParagraph"/>
+        <w:numPr>
+          <w:ilvl w:val="0"/>
+          <w:numId w:val="3"/>
+        </w:numPr>
+        <w:rPr>
+          <w:rFonts w:asciiTheme="minorHAnsi" w:hAnsiTheme="minorHAnsi" w:cstheme="minorHAnsi"/>
+        </w:rPr>
+      </w:pPr>
+      <w:r>
+        <w:rPr>
+          <w:rFonts w:cstheme="minorHAnsi"/>
+          <w:highlight w:val="cyan"/>
+        </w:rPr>
+        <w:t>FR-MP</w:t>
+      </w:r>
+      <w:r>
+        <w:rPr>
+          <w:rFonts w:cstheme="minorHAnsi"/>
+          <w:highlight w:val="cyan"/>
+        </w:rPr>
+        <w:t>14</w:t>
+      </w:r>
+      <w:r>
+        <w:rPr>
+          <w:rFonts w:cstheme="minorHAnsi"/>
+          <w:highlight w:val="cyan"/>
+        </w:rPr>
+        <w:t>:</w:t>
+      </w:r>
+      <w:r>
+        <w:rPr>
+          <w:rFonts w:cstheme="minorHAnsi"/>
+        </w:rPr>
+        <w:t xml:space="preserve"> </w:t>
+      </w:r>
+      <w:r>
+        <w:rPr>
+          <w:rFonts w:cstheme="minorHAnsi"/>
+        </w:rPr>
+        <w:t xml:space="preserve">Calculate σ and </w:t>
+      </w:r>
+      <w:proofErr w:type="spellStart"/>
+      <w:r>
+        <w:rPr>
+          <w:rFonts w:cstheme="minorHAnsi"/>
+        </w:rPr>
+        <w:t>Bsoc</w:t>
+      </w:r>
+      <w:proofErr w:type="spellEnd"/>
+      <w:r>
+        <w:rPr>
+          <w:rFonts w:cstheme="minorHAnsi"/>
+        </w:rPr>
+        <w:t xml:space="preserve"> for each tower site to plot σ * </w:t>
+      </w:r>
+      <w:proofErr w:type="spellStart"/>
+      <w:r>
+        <w:rPr>
+          <w:rFonts w:cstheme="minorHAnsi"/>
+        </w:rPr>
+        <w:t>Bsoc</w:t>
+      </w:r>
+      <w:proofErr w:type="spellEnd"/>
+      <w:r>
+        <w:rPr>
+          <w:rFonts w:cstheme="minorHAnsi"/>
+        </w:rPr>
+        <w:t xml:space="preserve"> against ground truth SOC sizes</w:t>
+      </w:r>
+    </w:p>
+    <w:p>
+      <w:pPr>
+        <w:pStyle w:val="ListParagraph"/>
+        <w:numPr>
+          <w:ilvl w:val="0"/>
+          <w:numId w:val="3"/>
+        </w:numPr>
+        <w:rPr>
+          <w:rFonts w:asciiTheme="minorHAnsi" w:hAnsiTheme="minorHAnsi" w:cstheme="minorHAnsi"/>
+        </w:rPr>
+      </w:pPr>
+      <w:r>
+        <w:rPr>
+          <w:rFonts w:cstheme="minorHAnsi"/>
+          <w:highlight w:val="green"/>
+        </w:rPr>
+        <w:t>FR-MP1</w:t>
+      </w:r>
+      <w:r>
+        <w:rPr>
+          <w:rFonts w:cstheme="minorHAnsi"/>
+          <w:highlight w:val="green"/>
+        </w:rPr>
+        <w:t>5</w:t>
+      </w:r>
+      <w:r>
+        <w:rPr>
+          <w:rFonts w:cstheme="minorHAnsi"/>
+          <w:highlight w:val="green"/>
+        </w:rPr>
+        <w:t>:</w:t>
+      </w:r>
+      <w:r>
+        <w:rPr>
+          <w:rFonts w:cstheme="minorHAnsi"/>
+        </w:rPr>
+        <w:t xml:space="preserve"> </w:t>
+      </w:r>
+      <w:r>
+        <w:rPr>
+          <w:rFonts w:cstheme="minorHAnsi"/>
+        </w:rPr>
+        <w:t>Run the Analytical and Numerical Model Spin-Ups (High-8)</w:t>
+      </w:r>
+    </w:p>
+    <w:p>
+      <w:pPr>
+        <w:pStyle w:val="ListParagraph"/>
+        <w:numPr>
+          <w:ilvl w:val="0"/>
+          <w:numId w:val="3"/>
+        </w:numPr>
+        <w:rPr>
+          <w:rFonts w:asciiTheme="minorHAnsi" w:hAnsiTheme="minorHAnsi" w:cstheme="minorHAnsi"/>
+        </w:rPr>
+      </w:pPr>
+      <w:r>
+        <w:rPr>
+          <w:rFonts w:cstheme="minorHAnsi"/>
+          <w:highlight w:val="cyan"/>
+        </w:rPr>
+        <w:t>FR-MP1</w:t>
+      </w:r>
+      <w:r>
+        <w:rPr>
+          <w:rFonts w:cstheme="minorHAnsi"/>
+          <w:highlight w:val="cyan"/>
+        </w:rPr>
+        <w:t>6</w:t>
+      </w:r>
+      <w:r>
+        <w:rPr>
+          <w:rFonts w:cstheme="minorHAnsi"/>
+          <w:highlight w:val="cyan"/>
+        </w:rPr>
+        <w:t>:</w:t>
+      </w:r>
+      <w:r>
+        <w:rPr>
+          <w:rFonts w:cstheme="minorHAnsi"/>
+        </w:rPr>
+        <w:t xml:space="preserve"> </w:t>
+      </w:r>
+      <w:r>
+        <w:rPr>
+          <w:rFonts w:cstheme="minorHAnsi"/>
+        </w:rPr>
+        <w:t>Run preliminary spin up arbitrary period over full operational record 2000-2019</w:t>
+      </w:r>
+    </w:p>
+    <w:p>
+      <w:pPr>
+        <w:pStyle w:val="ListParagraph"/>
+        <w:numPr>
+          <w:ilvl w:val="0"/>
+          <w:numId w:val="3"/>
+        </w:numPr>
+        <w:rPr>
+          <w:rFonts w:asciiTheme="minorHAnsi" w:hAnsiTheme="minorHAnsi" w:cstheme="minorHAnsi"/>
+        </w:rPr>
+      </w:pPr>
+      <w:r>
+        <w:rPr>
+          <w:rFonts w:cstheme="minorHAnsi"/>
+          <w:highlight w:val="cyan"/>
+        </w:rPr>
+        <w:t>FR-MP1</w:t>
+      </w:r>
+      <w:r>
+        <w:rPr>
+          <w:rFonts w:cstheme="minorHAnsi"/>
+          <w:highlight w:val="cyan"/>
+        </w:rPr>
+        <w:t>7</w:t>
+      </w:r>
+      <w:r>
+        <w:rPr>
+          <w:rFonts w:cstheme="minorHAnsi"/>
+          <w:highlight w:val="cyan"/>
+        </w:rPr>
+        <w:t>:</w:t>
+      </w:r>
+      <w:r>
+        <w:rPr>
+          <w:rFonts w:cstheme="minorHAnsi"/>
+        </w:rPr>
+        <w:t xml:space="preserve"> </w:t>
+      </w:r>
+      <w:r>
+        <w:rPr>
+          <w:rFonts w:cstheme="minorHAnsi"/>
+        </w:rPr>
+        <w:t>Run L4C soil model forward runs</w:t>
+      </w:r>
+    </w:p>
+    <w:p>
+      <w:pPr>
+        <w:pStyle w:val="ListParagraph"/>
+        <w:numPr>
+          <w:ilvl w:val="0"/>
+          <w:numId w:val="3"/>
+        </w:numPr>
+        <w:rPr>
+          <w:rFonts w:asciiTheme="minorHAnsi" w:hAnsiTheme="minorHAnsi" w:cstheme="minorHAnsi"/>
+        </w:rPr>
+      </w:pPr>
+      <w:r>
+        <w:rPr>
+          <w:rFonts w:cstheme="minorHAnsi"/>
+          <w:highlight w:val="green"/>
+        </w:rPr>
+        <w:t>FR-MP1</w:t>
+      </w:r>
+      <w:r>
+        <w:rPr>
+          <w:rFonts w:cstheme="minorHAnsi"/>
+          <w:highlight w:val="green"/>
+        </w:rPr>
+        <w:t>8</w:t>
+      </w:r>
+      <w:r>
+        <w:rPr>
+          <w:rFonts w:cstheme="minorHAnsi"/>
+          <w:highlight w:val="green"/>
+        </w:rPr>
+        <w:t>:</w:t>
+      </w:r>
+      <w:r>
+        <w:rPr>
+          <w:rFonts w:cstheme="minorHAnsi"/>
+        </w:rPr>
+        <w:t xml:space="preserve"> </w:t>
+      </w:r>
+      <w:r>
+        <w:rPr>
+          <w:rFonts w:cstheme="minorHAnsi"/>
+        </w:rPr>
+        <w:t>Prepare vectors of initial optimized parameters and GPP and RECO optimization objective functions to iteratively change optimization parameters</w:t>
+      </w:r>
+    </w:p>
+    <w:p>
+      <w:pPr>
+        <w:pStyle w:val="ListParagraph"/>
+        <w:numPr>
+          <w:ilvl w:val="0"/>
+          <w:numId w:val="3"/>
+        </w:numPr>
+      </w:pPr>
+      <w:r>
+        <w:rPr>
+          <w:rFonts w:cstheme="minorHAnsi"/>
+          <w:highlight w:val="cyan"/>
+        </w:rPr>
+        <w:t>FR-MP1</w:t>
+      </w:r>
+      <w:r>
+        <w:rPr>
+          <w:rFonts w:cstheme="minorHAnsi"/>
+          <w:highlight w:val="cyan"/>
+        </w:rPr>
+        <w:t>9</w:t>
+      </w:r>
+      <w:r>
+        <w:rPr>
+          <w:rFonts w:cstheme="minorHAnsi"/>
+          <w:highlight w:val="cyan"/>
+        </w:rPr>
+        <w:t>:</w:t>
+      </w:r>
+      <w:r>
+        <w:rPr>
+          <w:rFonts w:cstheme="minorHAnsi"/>
+        </w:rPr>
+        <w:t xml:space="preserve"> </w:t>
+      </w:r>
+      <w:r>
+        <w:rPr>
+          <w:rFonts w:cstheme="minorHAnsi"/>
+        </w:rPr>
+        <w:t xml:space="preserve">Calculate GPP*, </w:t>
+      </w:r>
+      <w:proofErr w:type="spellStart"/>
+      <w:r>
+        <w:rPr>
+          <w:rFonts w:cstheme="minorHAnsi"/>
+        </w:rPr>
+        <w:t>Kmult</w:t>
+      </w:r>
+      <w:proofErr w:type="spellEnd"/>
+      <w:r>
+        <w:rPr>
+          <w:rFonts w:cstheme="minorHAnsi"/>
+        </w:rPr>
+        <w:t xml:space="preserve">*, NPP* based </w:t>
+      </w:r>
+      <w:proofErr w:type="gramStart"/>
+      <w:r>
+        <w:rPr>
+          <w:rFonts w:cstheme="minorHAnsi"/>
+        </w:rPr>
+        <w:t>off of</w:t>
+      </w:r>
+      <w:proofErr w:type="gramEnd"/>
+      <w:r>
+        <w:rPr>
+          <w:rFonts w:cstheme="minorHAnsi"/>
+        </w:rPr>
+        <w:t xml:space="preserve"> calculations (Medium-7)</w:t>
+      </w:r>
+    </w:p>
+    <w:p>
+      <w:pPr>
+        <w:pStyle w:val="ListParagraph"/>
+        <w:numPr>
+          <w:ilvl w:val="0"/>
+          <w:numId w:val="3"/>
+        </w:numPr>
+      </w:pPr>
+      <w:r>
+        <w:rPr>
+          <w:rFonts w:cstheme="minorHAnsi"/>
+          <w:highlight w:val="magenta"/>
+        </w:rPr>
+        <w:t>FR-MP</w:t>
+      </w:r>
+      <w:r>
+        <w:rPr>
+          <w:rFonts w:cstheme="minorHAnsi"/>
+          <w:highlight w:val="magenta"/>
+        </w:rPr>
+        <w:t>20</w:t>
+      </w:r>
+      <w:r>
+        <w:rPr>
+          <w:rFonts w:cstheme="minorHAnsi"/>
+          <w:highlight w:val="magenta"/>
+        </w:rPr>
+        <w:t>:</w:t>
+      </w:r>
+      <w:r>
+        <w:rPr>
+          <w:rFonts w:cstheme="minorHAnsi"/>
+        </w:rPr>
+        <w:t xml:space="preserve"> </w:t>
+      </w:r>
+      <w:r>
+        <w:rPr>
+          <w:rFonts w:cstheme="minorHAnsi"/>
+        </w:rPr>
+        <w:t>Calculate RMSE for each subset of towers for observed both GPP and RECO against L4C Reference Dataset, optimized GPP/RECO, and L4C Forward Model Run (High-9)</w:t>
+      </w:r>
+    </w:p>
+    <w:p>
+      <w:pPr>
+        <w:pStyle w:val="ListParagraph"/>
+        <w:numPr>
+          <w:ilvl w:val="0"/>
+          <w:numId w:val="3"/>
+        </w:numPr>
+      </w:pPr>
+      <w:r>
+        <w:rPr>
+          <w:rFonts w:cstheme="minorHAnsi"/>
+          <w:highlight w:val="magenta"/>
+        </w:rPr>
+        <w:t>FR-MP</w:t>
+      </w:r>
+      <w:r>
+        <w:rPr>
+          <w:rFonts w:cstheme="minorHAnsi"/>
+          <w:highlight w:val="magenta"/>
+        </w:rPr>
+        <w:t>2</w:t>
+      </w:r>
+      <w:r>
+        <w:rPr>
+          <w:rFonts w:cstheme="minorHAnsi"/>
+          <w:highlight w:val="magenta"/>
+        </w:rPr>
+        <w:t>1:</w:t>
+      </w:r>
+      <w:r>
+        <w:rPr>
+          <w:rFonts w:cstheme="minorHAnsi"/>
+        </w:rPr>
+        <w:t xml:space="preserve"> </w:t>
+      </w:r>
+      <w:r>
+        <w:rPr>
+          <w:rFonts w:cstheme="minorHAnsi"/>
+        </w:rPr>
+        <w:t>Calculate NEE (NEE= RECO – GPP) based on optimized parameters then report stats of NEE against L4C Reference Dataset, optimized GPP/RECO, and L4C Forward Model Run</w:t>
+      </w:r>
+    </w:p>
+    <w:p>
+      <w:pPr>
+        <w:rPr>
+          <w:rFonts w:cstheme="minorHAnsi"/>
+        </w:rPr>
+      </w:pPr>
+    </w:p>
+    <w:p>
+      <w:pPr>
+        <w:rPr>
+          <w:rFonts w:cstheme="minorHAnsi"/>
+        </w:rPr>
+      </w:pPr>
+      <w:r>
+        <w:rPr>
+          <w:rFonts w:cstheme="minorHAnsi"/>
+        </w:rPr>
+        <w:t>Low Priority (LP):</w:t>
+      </w:r>
+    </w:p>
+    <w:p>
+      <w:pPr>
+        <w:pStyle w:val="ListParagraph"/>
+        <w:numPr>
+          <w:ilvl w:val="0"/>
+          <w:numId w:val="4"/>
+        </w:numPr>
+        <w:rPr>
+          <w:rFonts w:asciiTheme="minorHAnsi" w:hAnsiTheme="minorHAnsi" w:cstheme="minorHAnsi"/>
+        </w:rPr>
+      </w:pPr>
+      <w:r>
+        <w:rPr>
+          <w:rFonts w:cstheme="minorHAnsi"/>
+          <w:highlight w:val="green"/>
+        </w:rPr>
+        <w:t>FR-</w:t>
+      </w:r>
+      <w:r>
+        <w:rPr>
+          <w:rFonts w:cstheme="minorHAnsi"/>
+          <w:highlight w:val="green"/>
+        </w:rPr>
+        <w:t>L</w:t>
+      </w:r>
+      <w:r>
+        <w:rPr>
+          <w:rFonts w:cstheme="minorHAnsi"/>
+          <w:highlight w:val="green"/>
+        </w:rPr>
+        <w:t>P01:</w:t>
+      </w:r>
+      <w:r>
+        <w:rPr>
+          <w:rFonts w:cstheme="minorHAnsi"/>
+        </w:rPr>
+        <w:t xml:space="preserve"> </w:t>
+      </w:r>
+      <w:r>
+        <w:rPr>
+          <w:rFonts w:cstheme="minorHAnsi"/>
+        </w:rPr>
+        <w:t>Remove negative values in annual GPP and RECO for each flux tower site (Medium-7)</w:t>
+      </w:r>
+    </w:p>
+    <w:p>
+      <w:pPr>
+        <w:pStyle w:val="ListParagraph"/>
+        <w:numPr>
+          <w:ilvl w:val="0"/>
+          <w:numId w:val="4"/>
+        </w:numPr>
+      </w:pPr>
+      <w:r>
+        <w:rPr>
+          <w:rFonts w:cstheme="minorHAnsi"/>
+          <w:highlight w:val="cyan"/>
+        </w:rPr>
+        <w:t>FR-</w:t>
+      </w:r>
+      <w:r>
+        <w:rPr>
+          <w:rFonts w:cstheme="minorHAnsi"/>
+          <w:highlight w:val="cyan"/>
+        </w:rPr>
+        <w:t>L</w:t>
+      </w:r>
+      <w:r>
+        <w:rPr>
+          <w:rFonts w:cstheme="minorHAnsi"/>
+          <w:highlight w:val="cyan"/>
+        </w:rPr>
+        <w:t>P0</w:t>
+      </w:r>
+      <w:r>
+        <w:rPr>
+          <w:rFonts w:cstheme="minorHAnsi"/>
+          <w:highlight w:val="cyan"/>
+        </w:rPr>
+        <w:t>2</w:t>
+      </w:r>
+      <w:r>
+        <w:rPr>
+          <w:rFonts w:cstheme="minorHAnsi"/>
+          <w:highlight w:val="cyan"/>
+        </w:rPr>
+        <w:t>:</w:t>
+      </w:r>
+      <w:r>
+        <w:rPr>
+          <w:rFonts w:cstheme="minorHAnsi"/>
+        </w:rPr>
+        <w:t xml:space="preserve"> </w:t>
+      </w:r>
+      <w:r>
+        <w:t xml:space="preserve">Calculate </w:t>
+      </w:r>
+      <w:r>
+        <w:rPr>
+          <w:rFonts w:cstheme="minorHAnsi"/>
+        </w:rPr>
+        <w:t>lower and upper limits for APAR (Medium-8)</w:t>
+      </w:r>
+    </w:p>
+    <w:p>
+      <w:pPr>
+        <w:pStyle w:val="ListParagraph"/>
+        <w:numPr>
+          <w:ilvl w:val="0"/>
+          <w:numId w:val="4"/>
+        </w:numPr>
+      </w:pPr>
+      <w:r>
+        <w:rPr>
+          <w:rFonts w:cstheme="minorHAnsi"/>
+          <w:highlight w:val="magenta"/>
+        </w:rPr>
+        <w:t>FR-</w:t>
+      </w:r>
+      <w:r>
+        <w:rPr>
+          <w:rFonts w:cstheme="minorHAnsi"/>
+          <w:highlight w:val="magenta"/>
+        </w:rPr>
+        <w:t>L</w:t>
+      </w:r>
+      <w:r>
+        <w:rPr>
+          <w:rFonts w:cstheme="minorHAnsi"/>
+          <w:highlight w:val="magenta"/>
+        </w:rPr>
+        <w:t>P0</w:t>
+      </w:r>
+      <w:r>
+        <w:rPr>
+          <w:rFonts w:cstheme="minorHAnsi"/>
+          <w:highlight w:val="magenta"/>
+        </w:rPr>
+        <w:t>3</w:t>
+      </w:r>
+      <w:r>
+        <w:rPr>
+          <w:rFonts w:cstheme="minorHAnsi"/>
+          <w:highlight w:val="magenta"/>
+        </w:rPr>
+        <w:t>:</w:t>
+      </w:r>
+      <w:r>
+        <w:rPr>
+          <w:rFonts w:cstheme="minorHAnsi"/>
+        </w:rPr>
+        <w:t xml:space="preserve"> </w:t>
+      </w:r>
+      <w:r>
+        <w:rPr>
+          <w:rFonts w:cstheme="minorHAnsi"/>
+        </w:rPr>
+        <w:t>Allow the user to repeat optimizations after the initial optimization (High-6, Medium-10)</w:t>
+      </w:r>
+    </w:p>
+    <w:p>
+      <w:pPr>
+        <w:pStyle w:val="ListParagraph"/>
+        <w:numPr>
+          <w:ilvl w:val="0"/>
+          <w:numId w:val="4"/>
+        </w:numPr>
+      </w:pPr>
+      <w:r>
+        <w:rPr>
+          <w:rFonts w:cstheme="minorHAnsi"/>
+          <w:highlight w:val="magenta"/>
+        </w:rPr>
+        <w:t>FR-</w:t>
+      </w:r>
+      <w:r>
+        <w:rPr>
+          <w:rFonts w:cstheme="minorHAnsi"/>
+          <w:highlight w:val="magenta"/>
+        </w:rPr>
+        <w:t>L</w:t>
+      </w:r>
+      <w:r>
+        <w:rPr>
+          <w:rFonts w:cstheme="minorHAnsi"/>
+          <w:highlight w:val="magenta"/>
+        </w:rPr>
+        <w:t>P0</w:t>
+      </w:r>
+      <w:r>
+        <w:rPr>
+          <w:rFonts w:cstheme="minorHAnsi"/>
+          <w:highlight w:val="magenta"/>
+        </w:rPr>
+        <w:t>4</w:t>
+      </w:r>
+      <w:r>
+        <w:rPr>
+          <w:rFonts w:cstheme="minorHAnsi"/>
+          <w:highlight w:val="magenta"/>
+        </w:rPr>
+        <w:t>:</w:t>
+      </w:r>
+      <w:bookmarkStart w:id="1" w:name="_GoBack"/>
+      <w:bookmarkEnd w:id="1"/>
+      <w:r>
+        <w:rPr>
+          <w:rFonts w:cstheme="minorHAnsi"/>
+        </w:rPr>
+        <w:t xml:space="preserve"> </w:t>
+      </w:r>
+      <w:r>
+        <w:rPr>
+          <w:rFonts w:cstheme="minorHAnsi"/>
+        </w:rPr>
+        <w:t xml:space="preserve">Allow the user to plot </w:t>
+      </w:r>
+      <w:r>
+        <w:t xml:space="preserve">GPP against </w:t>
+      </w:r>
+      <w:proofErr w:type="spellStart"/>
+      <w:r>
+        <w:t>Emult</w:t>
+      </w:r>
+      <w:proofErr w:type="spellEnd"/>
+      <w:r>
+        <w:t xml:space="preserve"> and Rh/Cbar against </w:t>
+      </w:r>
+      <w:proofErr w:type="spellStart"/>
+      <w:r>
+        <w:t>Kmult</w:t>
+      </w:r>
+      <w:proofErr w:type="spellEnd"/>
+    </w:p>
+    <w:p>
+      <w:pPr>
+        <w:pStyle w:val="Heading1"/>
+        <w:numPr>
+          <w:ilvl w:val="0"/>
+          <w:numId w:val="1"/>
+        </w:numPr>
+        <w:ind w:left="360"/>
+      </w:pPr>
+      <w:r>
+        <w:rPr>
+          <w:lang w:val="en-US"/>
+        </w:rPr>
+        <w:t>Non-functional</w:t>
+      </w:r>
+      <w:r>
+        <w:t xml:space="preserve"> Requirements</w:t>
+      </w:r>
+      <w:r>
+        <w:rPr>
+          <w:lang w:val="en-US"/>
+        </w:rPr>
+        <w:t xml:space="preserve"> (NF)</w:t>
+      </w:r>
     </w:p>
     <w:p>
       <w:pPr>
@@ -69,213 +1915,124 @@
     </w:p>
     <w:p>
       <w:pPr>
-        <w:pStyle w:val="ListParagraph"/>
-        <w:numPr>
-          <w:ilvl w:val="0"/>
-          <w:numId w:val="2"/>
-        </w:numPr>
-        <w:rPr>
-          <w:rFonts w:asciiTheme="minorHAnsi" w:hAnsiTheme="minorHAnsi" w:cstheme="minorHAnsi"/>
-        </w:rPr>
-      </w:pPr>
-      <w:r>
-        <w:rPr>
-          <w:rFonts w:cstheme="minorHAnsi"/>
-        </w:rPr>
-        <w:t>Calculate dominant Plant Functional Type (PFT: Evergreen Needleleaf, Evergreen Broadleaf, Deciduous Needleleaf, Deciduous Broadleaf, Shrub, Grass, Cereal Crop, and Broadleaf Crop)for each tower site</w:t>
-      </w:r>
-    </w:p>
-    <w:p>
-      <w:pPr>
-        <w:pStyle w:val="ListParagraph"/>
-        <w:numPr>
-          <w:ilvl w:val="0"/>
-          <w:numId w:val="2"/>
-        </w:numPr>
-        <w:rPr>
-          <w:rFonts w:asciiTheme="minorHAnsi" w:hAnsiTheme="minorHAnsi" w:cstheme="minorHAnsi"/>
-        </w:rPr>
-      </w:pPr>
-      <w:r>
-        <w:rPr>
-          <w:rFonts w:cstheme="minorHAnsi"/>
-        </w:rPr>
-        <w:t>Read in 4 input datasets (L4C reference dataset, L4C meteorological input dataset, Flux Tower Fluxes dataset, IGBP FAO Soil Organic Carbon Inventory dataset) for calibration</w:t>
-      </w:r>
-    </w:p>
-    <w:p>
-      <w:pPr>
-        <w:pStyle w:val="ListParagraph"/>
-        <w:numPr>
-          <w:ilvl w:val="0"/>
-          <w:numId w:val="2"/>
-        </w:numPr>
-        <w:rPr>
-          <w:rFonts w:asciiTheme="minorHAnsi" w:hAnsiTheme="minorHAnsi" w:cstheme="minorHAnsi"/>
-        </w:rPr>
-      </w:pPr>
-      <w:r>
-        <w:rPr>
-          <w:rFonts w:cstheme="minorHAnsi"/>
-        </w:rPr>
-        <w:t>Compile the L4C meteorological inputs provided from NASA/NTSG and ground-truth data from flux tower sites into table</w:t>
-      </w:r>
-    </w:p>
-    <w:p>
-      <w:pPr>
-        <w:pStyle w:val="ListParagraph"/>
-        <w:numPr>
-          <w:ilvl w:val="0"/>
-          <w:numId w:val="2"/>
-        </w:numPr>
-        <w:rPr>
-          <w:rFonts w:asciiTheme="minorHAnsi" w:hAnsiTheme="minorHAnsi" w:cstheme="minorHAnsi"/>
-        </w:rPr>
-      </w:pPr>
-      <w:r>
-        <w:rPr>
-          <w:rFonts w:cstheme="minorHAnsi"/>
-        </w:rPr>
-        <w:t>Allow the user to choose one of the nine PFTs (High-1)</w:t>
-      </w:r>
-    </w:p>
-    <w:p>
-      <w:pPr>
-        <w:pStyle w:val="ListParagraph"/>
-        <w:numPr>
-          <w:ilvl w:val="0"/>
-          <w:numId w:val="2"/>
-        </w:numPr>
-        <w:rPr>
-          <w:rFonts w:asciiTheme="minorHAnsi" w:hAnsiTheme="minorHAnsi" w:cstheme="minorHAnsi"/>
-        </w:rPr>
-      </w:pPr>
-      <w:r>
-        <w:rPr>
-          <w:rFonts w:cstheme="minorHAnsi"/>
-        </w:rPr>
-        <w:t>Guide the user through removing outliers in average annual GPP and RECO calculations</w:t>
-      </w:r>
-    </w:p>
-    <w:p>
-      <w:pPr>
-        <w:pStyle w:val="ListParagraph"/>
-        <w:numPr>
-          <w:ilvl w:val="0"/>
-          <w:numId w:val="2"/>
-        </w:numPr>
-        <w:rPr>
-          <w:rFonts w:asciiTheme="minorHAnsi" w:hAnsiTheme="minorHAnsi" w:cstheme="minorHAnsi"/>
-        </w:rPr>
-      </w:pPr>
-      <w:r>
-        <w:rPr>
-          <w:rFonts w:cstheme="minorHAnsi"/>
-        </w:rPr>
-        <w:t>Allow user to choose which parameters to use when optimizing GPP and RECO, such as LUE (light use efficiency) for GPP or f</w:t>
-      </w:r>
-      <w:r>
-        <w:rPr>
-          <w:rFonts w:cstheme="minorHAnsi"/>
-          <w:vertAlign w:val="subscript"/>
-        </w:rPr>
-        <w:t>aut</w:t>
-      </w:r>
-      <w:r>
-        <w:rPr>
-          <w:rFonts w:cstheme="minorHAnsi"/>
-        </w:rPr>
-        <w:t xml:space="preserve"> (autotrophic/plant respiration fraction) for RECO</w:t>
-      </w:r>
-    </w:p>
-    <w:p>
-      <w:pPr>
-        <w:pStyle w:val="ListParagraph"/>
-        <w:numPr>
-          <w:ilvl w:val="0"/>
-          <w:numId w:val="2"/>
-        </w:numPr>
-        <w:rPr>
-          <w:rFonts w:asciiTheme="minorHAnsi" w:hAnsiTheme="minorHAnsi" w:cstheme="minorHAnsi"/>
-        </w:rPr>
-      </w:pPr>
-      <w:r>
-        <w:rPr>
-          <w:rFonts w:cstheme="minorHAnsi"/>
-        </w:rPr>
-        <w:t>Calculate linear ramp functions given current BLPUT (High-6)</w:t>
-      </w:r>
-    </w:p>
-    <w:p>
-      <w:pPr>
-        <w:pStyle w:val="ListParagraph"/>
-        <w:numPr>
-          <w:ilvl w:val="0"/>
-          <w:numId w:val="2"/>
-        </w:numPr>
-        <w:rPr>
-          <w:rFonts w:asciiTheme="minorHAnsi" w:hAnsiTheme="minorHAnsi" w:cstheme="minorHAnsi"/>
-        </w:rPr>
-      </w:pPr>
-      <w:r>
-        <w:rPr>
-          <w:rFonts w:cstheme="minorHAnsi"/>
-        </w:rPr>
-        <w:t>Allow user to specify number of Numerical Spin-Up iterations</w:t>
-      </w:r>
-    </w:p>
-    <w:p>
-      <w:pPr>
-        <w:pStyle w:val="ListParagraph"/>
-        <w:numPr>
-          <w:ilvl w:val="0"/>
-          <w:numId w:val="2"/>
-        </w:numPr>
-        <w:rPr>
-          <w:rFonts w:asciiTheme="minorHAnsi" w:hAnsiTheme="minorHAnsi" w:cstheme="minorHAnsi"/>
-        </w:rPr>
-      </w:pPr>
-      <w:r>
-        <w:rPr>
-          <w:rFonts w:cstheme="minorHAnsi"/>
-        </w:rPr>
-        <w:t>Compute comprehensive validation and fit statistics: graph flux tower data against model-estimated data</w:t>
-      </w:r>
-    </w:p>
-    <w:p>
-      <w:pPr>
-        <w:pStyle w:val="ListParagraph"/>
-        <w:numPr>
-          <w:ilvl w:val="0"/>
-          <w:numId w:val="2"/>
-        </w:numPr>
-        <w:rPr>
-          <w:rFonts w:asciiTheme="minorHAnsi" w:hAnsiTheme="minorHAnsi" w:cstheme="minorHAnsi"/>
-        </w:rPr>
-      </w:pPr>
-      <w:r>
-        <w:rPr>
-          <w:rFonts w:cstheme="minorHAnsi"/>
-        </w:rPr>
-        <w:t>Output updated BLPUT, 4 SOC stock-size maps, and SMRZ minimum and maximum for 2000-2018</w:t>
-      </w:r>
-    </w:p>
-    <w:p>
-      <w:pPr>
-        <w:pStyle w:val="ListParagraph"/>
-        <w:numPr>
-          <w:ilvl w:val="0"/>
-          <w:numId w:val="2"/>
-        </w:numPr>
-        <w:rPr>
-          <w:rFonts w:asciiTheme="minorHAnsi" w:hAnsiTheme="minorHAnsi" w:cstheme="minorHAnsi"/>
-        </w:rPr>
-      </w:pPr>
-      <w:r>
-        <w:rPr>
-          <w:rFonts w:cstheme="minorHAnsi"/>
-        </w:rPr>
-        <w:t>Calculate flux tower weights as some tower sites are located in same 9km section</w:t>
+        <w:numPr>
+          <w:ilvl w:val="0"/>
+          <w:numId w:val="5"/>
+        </w:numPr>
+        <w:spacing w:after="0" w:line="240" w:lineRule="auto"/>
+        <w:rPr>
+          <w:rFonts w:cstheme="minorHAnsi"/>
+        </w:rPr>
+      </w:pPr>
+      <w:r>
+        <w:rPr>
+          <w:rFonts w:cstheme="minorHAnsi"/>
+        </w:rPr>
+        <w:t>Have accuracy of calibration that meets or exceeds the current implementation.</w:t>
+      </w:r>
+    </w:p>
+    <w:p>
+      <w:pPr>
+        <w:numPr>
+          <w:ilvl w:val="0"/>
+          <w:numId w:val="5"/>
+        </w:numPr>
+        <w:spacing w:after="0" w:line="240" w:lineRule="auto"/>
+        <w:rPr>
+          <w:rFonts w:cstheme="minorHAnsi"/>
+        </w:rPr>
+      </w:pPr>
+      <w:r>
+        <w:rPr>
+          <w:rFonts w:cstheme="minorHAnsi"/>
+        </w:rPr>
+        <w:t>Be able to process data while maintaining the size being used in the current implementation.</w:t>
+      </w:r>
+    </w:p>
+    <w:p>
+      <w:pPr>
+        <w:numPr>
+          <w:ilvl w:val="0"/>
+          <w:numId w:val="5"/>
+        </w:numPr>
+        <w:spacing w:after="0" w:line="240" w:lineRule="auto"/>
+        <w:rPr>
+          <w:rFonts w:cstheme="minorHAnsi"/>
+        </w:rPr>
+      </w:pPr>
+      <w:r>
+        <w:rPr>
+          <w:rFonts w:cstheme="minorHAnsi"/>
+        </w:rPr>
+        <w:t>Pass a holistic test suite (a script that individually and automatically tests the functionality of the entire project, such as Python’s built-in “</w:t>
+      </w:r>
+      <w:proofErr w:type="spellStart"/>
+      <w:r>
+        <w:rPr>
+          <w:rFonts w:cstheme="minorHAnsi"/>
+        </w:rPr>
+        <w:t>unittest</w:t>
+      </w:r>
+      <w:proofErr w:type="spellEnd"/>
+      <w:r>
+        <w:rPr>
+          <w:rFonts w:cstheme="minorHAnsi"/>
+        </w:rPr>
+        <w:t>”).</w:t>
+      </w:r>
+    </w:p>
+    <w:p>
+      <w:pPr>
+        <w:numPr>
+          <w:ilvl w:val="0"/>
+          <w:numId w:val="5"/>
+        </w:numPr>
+        <w:spacing w:after="0" w:line="240" w:lineRule="auto"/>
+        <w:rPr>
+          <w:rFonts w:cstheme="minorHAnsi"/>
+        </w:rPr>
+      </w:pPr>
+      <w:r>
+        <w:rPr>
+          <w:rFonts w:cstheme="minorHAnsi"/>
+        </w:rPr>
+        <w:t>Be subjectively rated better than the current implementation by the client.</w:t>
+      </w:r>
+    </w:p>
+    <w:p>
+      <w:pPr>
+        <w:numPr>
+          <w:ilvl w:val="0"/>
+          <w:numId w:val="5"/>
+        </w:numPr>
+        <w:spacing w:after="0" w:line="240" w:lineRule="auto"/>
+        <w:rPr>
+          <w:rFonts w:cstheme="minorHAnsi"/>
+        </w:rPr>
+      </w:pPr>
+      <w:r>
+        <w:rPr>
+          <w:rFonts w:cstheme="minorHAnsi"/>
+        </w:rPr>
+        <w:t>Follow a modular, object-oriented design pattern.</w:t>
+      </w:r>
+    </w:p>
+    <w:p>
+      <w:pPr>
+        <w:numPr>
+          <w:ilvl w:val="0"/>
+          <w:numId w:val="5"/>
+        </w:numPr>
+        <w:spacing w:after="0" w:line="240" w:lineRule="auto"/>
+        <w:rPr>
+          <w:rFonts w:cstheme="minorHAnsi"/>
+        </w:rPr>
+      </w:pPr>
+      <w:r>
+        <w:rPr>
+          <w:rFonts w:cstheme="minorHAnsi"/>
+        </w:rPr>
+        <w:t>Have basic documentation for all features.</w:t>
       </w:r>
     </w:p>
     <w:p>
@@ -300,211 +2057,63 @@
     </w:p>
     <w:p>
       <w:pPr>
-        <w:pStyle w:val="ListParagraph"/>
-        <w:numPr>
-          <w:ilvl w:val="0"/>
-          <w:numId w:val="3"/>
-        </w:numPr>
-        <w:rPr>
-          <w:rFonts w:asciiTheme="minorHAnsi" w:hAnsiTheme="minorHAnsi" w:cstheme="minorHAnsi"/>
-        </w:rPr>
-      </w:pPr>
-      <w:r>
-        <w:rPr>
-          <w:rFonts w:cstheme="minorHAnsi"/>
-        </w:rPr>
-        <w:t>Calculate percentage of area that is occupied for each PFT at each tower site</w:t>
-      </w:r>
-    </w:p>
-    <w:p>
-      <w:pPr>
-        <w:pStyle w:val="ListParagraph"/>
-        <w:numPr>
-          <w:ilvl w:val="0"/>
-          <w:numId w:val="3"/>
-        </w:numPr>
-        <w:rPr>
-          <w:rFonts w:asciiTheme="minorHAnsi" w:hAnsiTheme="minorHAnsi" w:cstheme="minorHAnsi"/>
-        </w:rPr>
-      </w:pPr>
-      <w:r>
-        <w:rPr>
-          <w:rFonts w:cstheme="minorHAnsi"/>
-        </w:rPr>
-        <w:t>Compile historical data and error metrics for each day for each PFT into table</w:t>
-      </w:r>
-    </w:p>
-    <w:p>
-      <w:pPr>
-        <w:pStyle w:val="ListParagraph"/>
-        <w:numPr>
-          <w:ilvl w:val="0"/>
-          <w:numId w:val="3"/>
-        </w:numPr>
-        <w:rPr>
-          <w:rFonts w:asciiTheme="minorHAnsi" w:hAnsiTheme="minorHAnsi" w:cstheme="minorHAnsi"/>
-        </w:rPr>
-      </w:pPr>
-      <w:r>
-        <w:rPr>
-          <w:rFonts w:cstheme="minorHAnsi"/>
-        </w:rPr>
-        <w:t>Subset time series variables to user configurable period (High-2)</w:t>
-      </w:r>
-    </w:p>
-    <w:p>
-      <w:pPr>
-        <w:pStyle w:val="ListParagraph"/>
-        <w:numPr>
-          <w:ilvl w:val="0"/>
-          <w:numId w:val="3"/>
-        </w:numPr>
-        <w:rPr>
-          <w:rFonts w:asciiTheme="minorHAnsi" w:hAnsiTheme="minorHAnsi" w:cstheme="minorHAnsi"/>
-        </w:rPr>
-      </w:pPr>
-      <w:r>
-        <w:rPr>
-          <w:rFonts w:cstheme="minorHAnsi"/>
-        </w:rPr>
-        <w:t>Subset L4C meteorological and L4C reference input to sites that have dominant selected PFT (High-4)</w:t>
-      </w:r>
-    </w:p>
-    <w:p>
-      <w:pPr>
-        <w:pStyle w:val="ListParagraph"/>
-        <w:numPr>
-          <w:ilvl w:val="0"/>
-          <w:numId w:val="3"/>
-        </w:numPr>
-        <w:rPr>
-          <w:rFonts w:asciiTheme="minorHAnsi" w:hAnsiTheme="minorHAnsi" w:cstheme="minorHAnsi"/>
-        </w:rPr>
-      </w:pPr>
-      <w:r>
-        <w:rPr>
-          <w:rFonts w:cstheme="minorHAnsi"/>
-        </w:rPr>
-        <w:t>Compile ancillary info on each site for selected PFT such as dominant PFT at 9km scale and SOC stock size for the site (High-4)</w:t>
-      </w:r>
-    </w:p>
-    <w:p>
-      <w:pPr>
-        <w:pStyle w:val="ListParagraph"/>
-        <w:numPr>
-          <w:ilvl w:val="0"/>
-          <w:numId w:val="3"/>
-        </w:numPr>
-        <w:rPr>
-          <w:rFonts w:asciiTheme="minorHAnsi" w:hAnsiTheme="minorHAnsi" w:cstheme="minorHAnsi"/>
-        </w:rPr>
-      </w:pPr>
-      <w:r>
-        <w:rPr>
-          <w:rFonts w:cstheme="minorHAnsi"/>
-        </w:rPr>
-        <w:t>Compile all important data for calibration of selected PFT that includes FPAR, PAR, TSURF, TSOIL, SMSF, VPD, TMIN, SMRZ, minimum SMRZ, maximum SMRZ, and PAW (High-4)</w:t>
-      </w:r>
-    </w:p>
-    <w:p>
-      <w:pPr>
-        <w:pStyle w:val="ListParagraph"/>
-        <w:numPr>
-          <w:ilvl w:val="0"/>
-          <w:numId w:val="3"/>
-        </w:numPr>
-        <w:rPr>
-          <w:rFonts w:asciiTheme="minorHAnsi" w:hAnsiTheme="minorHAnsi" w:cstheme="minorHAnsi"/>
-        </w:rPr>
-      </w:pPr>
-      <w:r>
-        <w:rPr>
-          <w:rFonts w:cstheme="minorHAnsi"/>
-        </w:rPr>
-        <w:t>Average data for PFT each day of the year (High-5)</w:t>
-      </w:r>
-    </w:p>
-    <w:p>
-      <w:pPr>
-        <w:pStyle w:val="ListParagraph"/>
-        <w:numPr>
-          <w:ilvl w:val="0"/>
-          <w:numId w:val="3"/>
-        </w:numPr>
-        <w:rPr>
-          <w:rFonts w:asciiTheme="minorHAnsi" w:hAnsiTheme="minorHAnsi" w:cstheme="minorHAnsi"/>
-        </w:rPr>
-      </w:pPr>
-      <w:r>
-        <w:rPr>
-          <w:rFonts w:cstheme="minorHAnsi"/>
-        </w:rPr>
-        <w:t>Display current ramp functions to the user and allow them to save the plots as files (High-7)</w:t>
-      </w:r>
-    </w:p>
-    <w:p>
-      <w:pPr>
-        <w:pStyle w:val="ListParagraph"/>
-        <w:numPr>
-          <w:ilvl w:val="0"/>
-          <w:numId w:val="3"/>
-        </w:numPr>
-        <w:rPr>
-          <w:rFonts w:asciiTheme="minorHAnsi" w:hAnsiTheme="minorHAnsi" w:cstheme="minorHAnsi"/>
-        </w:rPr>
-      </w:pPr>
-      <w:r>
-        <w:rPr>
-          <w:rFonts w:cstheme="minorHAnsi"/>
-        </w:rPr>
-        <w:t>Allow the user to plot GPP against Emult separately form the ramp functions (Medium-8)</w:t>
-      </w:r>
-    </w:p>
-    <w:p>
-      <w:pPr>
-        <w:pStyle w:val="ListParagraph"/>
-        <w:numPr>
-          <w:ilvl w:val="0"/>
-          <w:numId w:val="3"/>
-        </w:numPr>
-        <w:rPr>
-          <w:rFonts w:asciiTheme="minorHAnsi" w:hAnsiTheme="minorHAnsi" w:cstheme="minorHAnsi"/>
-        </w:rPr>
-      </w:pPr>
-      <w:r>
-        <w:rPr>
-          <w:rFonts w:cstheme="minorHAnsi"/>
-        </w:rPr>
-        <w:t>Report the differences between new and old value parameters after optimization (High-7)</w:t>
-      </w:r>
-    </w:p>
-    <w:p>
-      <w:pPr>
-        <w:pStyle w:val="ListParagraph"/>
-        <w:numPr>
-          <w:ilvl w:val="0"/>
-          <w:numId w:val="3"/>
-        </w:numPr>
-      </w:pPr>
-      <w:r>
-        <w:t xml:space="preserve">Allow the user </w:t>
-      </w:r>
-      <w:r>
-        <w:rPr>
-          <w:rFonts w:cstheme="minorHAnsi"/>
-        </w:rPr>
-        <w:t>to specify Pk and Prh for RECO (High-6)</w:t>
-      </w:r>
-    </w:p>
-    <w:p>
-      <w:pPr>
-        <w:pStyle w:val="ListParagraph"/>
-        <w:numPr>
-          <w:ilvl w:val="0"/>
-          <w:numId w:val="3"/>
-        </w:numPr>
-        <w:rPr>
-          <w:rFonts w:asciiTheme="minorHAnsi" w:hAnsiTheme="minorHAnsi" w:cstheme="minorHAnsi"/>
+        <w:numPr>
+          <w:ilvl w:val="0"/>
+          <w:numId w:val="6"/>
+        </w:numPr>
+        <w:spacing w:after="0" w:line="240" w:lineRule="auto"/>
+        <w:rPr>
+          <w:rFonts w:cstheme="minorHAnsi"/>
+        </w:rPr>
+      </w:pPr>
+      <w:r>
+        <w:rPr>
+          <w:rFonts w:cstheme="minorHAnsi"/>
+        </w:rPr>
+        <w:t>Have well-written inline documentation for every class, method, and variable (the code itself).</w:t>
+      </w:r>
+    </w:p>
+    <w:p>
+      <w:pPr>
+        <w:numPr>
+          <w:ilvl w:val="0"/>
+          <w:numId w:val="6"/>
+        </w:numPr>
+        <w:spacing w:after="0" w:line="240" w:lineRule="auto"/>
+        <w:rPr>
+          <w:rFonts w:cstheme="minorHAnsi"/>
+        </w:rPr>
+      </w:pPr>
+      <w:r>
+        <w:rPr>
+          <w:rFonts w:cstheme="minorHAnsi"/>
+        </w:rPr>
+        <w:t>Allow the process</w:t>
+      </w:r>
+      <w:proofErr w:type="gramStart"/>
+      <w:r>
+        <w:rPr>
+          <w:rFonts w:cstheme="minorHAnsi"/>
+        </w:rPr>
+        <w:t>, as a whole, to</w:t>
+      </w:r>
+      <w:proofErr w:type="gramEnd"/>
+      <w:r>
+        <w:rPr>
+          <w:rFonts w:cstheme="minorHAnsi"/>
+        </w:rPr>
+        <w:t xml:space="preserve"> run 20% faster than the current implementation.</w:t>
+      </w:r>
+    </w:p>
+    <w:p>
+      <w:pPr>
+        <w:numPr>
+          <w:ilvl w:val="0"/>
+          <w:numId w:val="6"/>
+        </w:numPr>
+        <w:spacing w:after="0" w:line="240" w:lineRule="auto"/>
+        <w:rPr>
+          <w:rFonts w:cstheme="minorHAnsi"/>
         </w:rPr>
       </w:pPr>
       <w:r>
@@ -512,306 +2121,14 @@
           <w:rFonts w:cstheme="minorHAnsi"/>
         </w:rPr>
         <w:lastRenderedPageBreak/>
-        <w:t>Create 2 plots: Rh/Cbar against TSOIL with the Arrhenius curve on top, Rh/Cbar against SMSF with the SMSF ramp function on top (High-7)</w:t>
-      </w:r>
-    </w:p>
-    <w:p>
-      <w:pPr>
-        <w:pStyle w:val="ListParagraph"/>
-        <w:numPr>
-          <w:ilvl w:val="0"/>
-          <w:numId w:val="3"/>
-        </w:numPr>
-        <w:rPr>
-          <w:rFonts w:asciiTheme="minorHAnsi" w:hAnsiTheme="minorHAnsi" w:cstheme="minorHAnsi"/>
-        </w:rPr>
-      </w:pPr>
-      <w:r>
-        <w:rPr>
-          <w:rFonts w:cstheme="minorHAnsi"/>
-        </w:rPr>
-        <w:t>Calculate Cbar for each tower site after optimization (High-7, Medium-12)</w:t>
-      </w:r>
-    </w:p>
-    <w:p>
-      <w:pPr>
-        <w:pStyle w:val="ListParagraph"/>
-        <w:numPr>
-          <w:ilvl w:val="0"/>
-          <w:numId w:val="3"/>
-        </w:numPr>
-        <w:rPr>
-          <w:rFonts w:asciiTheme="minorHAnsi" w:hAnsiTheme="minorHAnsi" w:cstheme="minorHAnsi"/>
-        </w:rPr>
-      </w:pPr>
-      <w:r>
-        <w:rPr>
-          <w:rFonts w:cstheme="minorHAnsi"/>
-        </w:rPr>
-        <w:t>Calculate σ and Bsoc for each tower site to plot σ * Bsoc against ground truth SOC sizes</w:t>
-      </w:r>
-    </w:p>
-    <w:p>
-      <w:pPr>
-        <w:pStyle w:val="ListParagraph"/>
-        <w:numPr>
-          <w:ilvl w:val="0"/>
-          <w:numId w:val="3"/>
-        </w:numPr>
-        <w:rPr>
-          <w:rFonts w:asciiTheme="minorHAnsi" w:hAnsiTheme="minorHAnsi" w:cstheme="minorHAnsi"/>
-        </w:rPr>
-      </w:pPr>
-      <w:r>
-        <w:rPr>
-          <w:rFonts w:cstheme="minorHAnsi"/>
-        </w:rPr>
-        <w:t>Run the Analytical and Numerical Model Spin-Ups (High-8)</w:t>
-      </w:r>
-    </w:p>
-    <w:p>
-      <w:pPr>
-        <w:pStyle w:val="ListParagraph"/>
-        <w:numPr>
-          <w:ilvl w:val="0"/>
-          <w:numId w:val="3"/>
-        </w:numPr>
-        <w:rPr>
-          <w:rFonts w:asciiTheme="minorHAnsi" w:hAnsiTheme="minorHAnsi" w:cstheme="minorHAnsi"/>
-        </w:rPr>
-      </w:pPr>
-      <w:r>
-        <w:rPr>
-          <w:rFonts w:cstheme="minorHAnsi"/>
-        </w:rPr>
-        <w:t>Run preliminary spin up arbitrary period over full operational record 2000-2019</w:t>
-      </w:r>
-    </w:p>
-    <w:p>
-      <w:pPr>
-        <w:pStyle w:val="ListParagraph"/>
-        <w:numPr>
-          <w:ilvl w:val="0"/>
-          <w:numId w:val="3"/>
-        </w:numPr>
-        <w:rPr>
-          <w:rFonts w:asciiTheme="minorHAnsi" w:hAnsiTheme="minorHAnsi" w:cstheme="minorHAnsi"/>
-        </w:rPr>
-      </w:pPr>
-      <w:r>
-        <w:rPr>
-          <w:rFonts w:cstheme="minorHAnsi"/>
-        </w:rPr>
-        <w:t>Run L4C soil model forward runs</w:t>
-      </w:r>
-    </w:p>
-    <w:p>
-      <w:pPr>
-        <w:pStyle w:val="ListParagraph"/>
-        <w:numPr>
-          <w:ilvl w:val="0"/>
-          <w:numId w:val="3"/>
-        </w:numPr>
-        <w:rPr>
-          <w:rFonts w:asciiTheme="minorHAnsi" w:hAnsiTheme="minorHAnsi" w:cstheme="minorHAnsi"/>
-        </w:rPr>
-      </w:pPr>
-      <w:r>
-        <w:rPr>
-          <w:rFonts w:cstheme="minorHAnsi"/>
-        </w:rPr>
-        <w:t>Prepare vectors of initial optimized parameters and GPP and RECO optimization objective functions to iteratively change optimization parameters</w:t>
-      </w:r>
-    </w:p>
-    <w:p>
-      <w:pPr>
-        <w:pStyle w:val="ListParagraph"/>
-        <w:numPr>
-          <w:ilvl w:val="0"/>
-          <w:numId w:val="3"/>
-        </w:numPr>
-      </w:pPr>
-      <w:r>
-        <w:rPr>
-          <w:rFonts w:cstheme="minorHAnsi"/>
-        </w:rPr>
-        <w:t>Calculate GPP*, Kmult*, NPP* based off of calculations (Medium-7)</w:t>
-      </w:r>
-    </w:p>
-    <w:p>
-      <w:pPr>
-        <w:pStyle w:val="ListParagraph"/>
-        <w:numPr>
-          <w:ilvl w:val="0"/>
-          <w:numId w:val="3"/>
-        </w:numPr>
-      </w:pPr>
-      <w:r>
-        <w:rPr>
-          <w:rFonts w:cstheme="minorHAnsi"/>
-        </w:rPr>
-        <w:t>Calculate RMSE for each subset of towers for observed both GPP and RECO against L4C Reference Dataset, optimized GPP/RECO, and L4C Forward Model Run (High-9)</w:t>
-      </w:r>
-    </w:p>
-    <w:p>
-      <w:pPr>
-        <w:pStyle w:val="ListParagraph"/>
-        <w:numPr>
-          <w:ilvl w:val="0"/>
-          <w:numId w:val="3"/>
-        </w:numPr>
-      </w:pPr>
-      <w:r>
-        <w:rPr>
-          <w:rFonts w:cstheme="minorHAnsi"/>
-        </w:rPr>
-        <w:t>Calculate NEE (NEE= RECO – GPP) based on optimized parameters then report stats of NEE against L4C Reference Dataset, optimized GPP/RECO, and L4C Forward Model Run</w:t>
-      </w:r>
-    </w:p>
-    <w:p>
-      <w:pPr>
-        <w:rPr>
-          <w:rFonts w:cstheme="minorHAnsi"/>
-        </w:rPr>
-      </w:pPr>
-    </w:p>
-    <w:p>
-      <w:pPr>
-        <w:rPr>
-          <w:rFonts w:cstheme="minorHAnsi"/>
-        </w:rPr>
-      </w:pPr>
-      <w:r>
-        <w:rPr>
-          <w:rFonts w:cstheme="minorHAnsi"/>
-        </w:rPr>
-        <w:t>Low Priority (LP):</w:t>
-      </w:r>
-    </w:p>
-    <w:p>
-      <w:pPr>
-        <w:pStyle w:val="ListParagraph"/>
-        <w:numPr>
-          <w:ilvl w:val="0"/>
-          <w:numId w:val="4"/>
-        </w:numPr>
-        <w:rPr>
-          <w:rFonts w:asciiTheme="minorHAnsi" w:hAnsiTheme="minorHAnsi" w:cstheme="minorHAnsi"/>
-        </w:rPr>
-      </w:pPr>
-      <w:r>
-        <w:rPr>
-          <w:rFonts w:cstheme="minorHAnsi"/>
-        </w:rPr>
-        <w:t>Remove negative values in annual GPP and RECO for each flux tower site (Medium-7)</w:t>
-      </w:r>
-    </w:p>
-    <w:p>
-      <w:pPr>
-        <w:pStyle w:val="ListParagraph"/>
-        <w:numPr>
-          <w:ilvl w:val="0"/>
-          <w:numId w:val="4"/>
-        </w:numPr>
-      </w:pPr>
-      <w:r>
-        <w:t xml:space="preserve">Calculate </w:t>
-      </w:r>
-      <w:r>
-        <w:rPr>
-          <w:rFonts w:cstheme="minorHAnsi"/>
-        </w:rPr>
-        <w:t>lower and upper limits for APAR (Medium-8)</w:t>
-      </w:r>
-    </w:p>
-    <w:p>
-      <w:pPr>
-        <w:pStyle w:val="ListParagraph"/>
-        <w:numPr>
-          <w:ilvl w:val="0"/>
-          <w:numId w:val="4"/>
-        </w:numPr>
-      </w:pPr>
-      <w:r>
-        <w:rPr>
-          <w:rFonts w:cstheme="minorHAnsi"/>
-        </w:rPr>
-        <w:t>Allow the user to repeat optimizations after the initial optimization (High-6, Medium-10)</w:t>
-      </w:r>
-    </w:p>
-    <w:p>
-      <w:pPr>
-        <w:pStyle w:val="ListParagraph"/>
-        <w:numPr>
-          <w:ilvl w:val="0"/>
-          <w:numId w:val="4"/>
-        </w:numPr>
-      </w:pPr>
-      <w:r>
-        <w:rPr>
-          <w:rFonts w:cstheme="minorHAnsi"/>
-        </w:rPr>
-        <w:t xml:space="preserve">Allow the user to plot </w:t>
-      </w:r>
-      <w:r>
-        <w:t>GPP against Emult and Rh/Cbar against Kmult</w:t>
-      </w:r>
-    </w:p>
-    <w:p>
-      <w:pPr>
-        <w:pStyle w:val="Heading1"/>
-        <w:numPr>
-          <w:ilvl w:val="0"/>
-          <w:numId w:val="1"/>
-        </w:numPr>
-        <w:ind w:left="360"/>
-      </w:pPr>
-      <w:r>
-        <w:rPr>
-          <w:lang w:val="en-US"/>
-        </w:rPr>
-        <w:t>Non-functional</w:t>
-      </w:r>
-      <w:r>
-        <w:t xml:space="preserve"> Requirements</w:t>
-      </w:r>
-      <w:r>
-        <w:rPr>
-          <w:lang w:val="en-US"/>
-        </w:rPr>
-        <w:t xml:space="preserve"> (NF)</w:t>
-      </w:r>
-    </w:p>
-    <w:p>
-      <w:pPr>
-        <w:rPr>
-          <w:rFonts w:cstheme="minorHAnsi"/>
-        </w:rPr>
-      </w:pPr>
-      <w:r>
-        <w:rPr>
-          <w:rFonts w:cstheme="minorHAnsi"/>
-        </w:rPr>
-        <w:t>High Priority</w:t>
-      </w:r>
-      <w:r>
-        <w:rPr>
-          <w:rFonts w:cstheme="minorHAnsi"/>
-        </w:rPr>
-        <w:t xml:space="preserve"> (HP)</w:t>
-      </w:r>
-      <w:r>
-        <w:rPr>
-          <w:rFonts w:cstheme="minorHAnsi"/>
-        </w:rPr>
-        <w:t>:</w:t>
-      </w:r>
-    </w:p>
-    <w:p>
-      <w:pPr>
-        <w:numPr>
-          <w:ilvl w:val="0"/>
-          <w:numId w:val="5"/>
+        <w:t>Use 30% less total, saved memory than the current implementation.</w:t>
+      </w:r>
+    </w:p>
+    <w:p>
+      <w:pPr>
+        <w:numPr>
+          <w:ilvl w:val="0"/>
+          <w:numId w:val="6"/>
         </w:numPr>
         <w:spacing w:after="0" w:line="240" w:lineRule="auto"/>
         <w:rPr>
@@ -822,14 +2139,14 @@
         <w:rPr>
           <w:rFonts w:cstheme="minorHAnsi"/>
         </w:rPr>
-        <w:t>Have accuracy of calibration that meets or exceeds the current implementation.</w:t>
-      </w:r>
-    </w:p>
-    <w:p>
-      <w:pPr>
-        <w:numPr>
-          <w:ilvl w:val="0"/>
-          <w:numId w:val="5"/>
+        <w:t>Make use of Python virtual environments.</w:t>
+      </w:r>
+    </w:p>
+    <w:p>
+      <w:pPr>
+        <w:numPr>
+          <w:ilvl w:val="0"/>
+          <w:numId w:val="6"/>
         </w:numPr>
         <w:spacing w:after="0" w:line="240" w:lineRule="auto"/>
         <w:rPr>
@@ -840,14 +2157,14 @@
         <w:rPr>
           <w:rFonts w:cstheme="minorHAnsi"/>
         </w:rPr>
-        <w:t>Be able to process data while maintaining the size being used in the current implementation.</w:t>
-      </w:r>
-    </w:p>
-    <w:p>
-      <w:pPr>
-        <w:numPr>
-          <w:ilvl w:val="0"/>
-          <w:numId w:val="5"/>
+        <w:t>Have a test suite for every component.</w:t>
+      </w:r>
+    </w:p>
+    <w:p>
+      <w:pPr>
+        <w:numPr>
+          <w:ilvl w:val="0"/>
+          <w:numId w:val="6"/>
         </w:numPr>
         <w:spacing w:after="0" w:line="240" w:lineRule="auto"/>
         <w:rPr>
@@ -858,201 +2175,21 @@
         <w:rPr>
           <w:rFonts w:cstheme="minorHAnsi"/>
         </w:rPr>
-        <w:t>Pass a holistic test suite (a script that individually and automatically tests the functionality of the entire project, such as Python’s built-in “unittest”).</w:t>
-      </w:r>
-    </w:p>
-    <w:p>
-      <w:pPr>
-        <w:numPr>
-          <w:ilvl w:val="0"/>
-          <w:numId w:val="5"/>
-        </w:numPr>
-        <w:spacing w:after="0" w:line="240" w:lineRule="auto"/>
-        <w:rPr>
-          <w:rFonts w:cstheme="minorHAnsi"/>
-        </w:rPr>
-      </w:pPr>
-      <w:r>
-        <w:rPr>
-          <w:rFonts w:cstheme="minorHAnsi"/>
-        </w:rPr>
-        <w:t>Be subjectively rated better than the current implementation by the client.</w:t>
-      </w:r>
-    </w:p>
-    <w:p>
-      <w:pPr>
-        <w:numPr>
-          <w:ilvl w:val="0"/>
-          <w:numId w:val="5"/>
-        </w:numPr>
-        <w:spacing w:after="0" w:line="240" w:lineRule="auto"/>
-        <w:rPr>
-          <w:rFonts w:cstheme="minorHAnsi"/>
-        </w:rPr>
-      </w:pPr>
-      <w:r>
-        <w:rPr>
-          <w:rFonts w:cstheme="minorHAnsi"/>
-        </w:rPr>
-        <w:t>Follow a modular, object-oriented design pattern.</w:t>
-      </w:r>
-    </w:p>
-    <w:p>
-      <w:pPr>
-        <w:numPr>
-          <w:ilvl w:val="0"/>
-          <w:numId w:val="5"/>
-        </w:numPr>
-        <w:spacing w:after="0" w:line="240" w:lineRule="auto"/>
-        <w:rPr>
-          <w:rFonts w:cstheme="minorHAnsi"/>
-        </w:rPr>
-      </w:pPr>
-      <w:r>
-        <w:rPr>
-          <w:rFonts w:cstheme="minorHAnsi"/>
-        </w:rPr>
-        <w:t>Have basic documentation for all features.</w:t>
-      </w:r>
-    </w:p>
-    <w:p>
-      <w:pPr>
-        <w:rPr>
-          <w:rFonts w:cstheme="minorHAnsi"/>
-        </w:rPr>
-      </w:pPr>
-    </w:p>
-    <w:p>
-      <w:pPr>
-        <w:rPr>
-          <w:rFonts w:cstheme="minorHAnsi"/>
-        </w:rPr>
-      </w:pPr>
-      <w:r>
-        <w:rPr>
-          <w:rFonts w:cstheme="minorHAnsi"/>
-        </w:rPr>
-        <w:t>Medium Priority</w:t>
-      </w:r>
-      <w:r>
-        <w:rPr>
-          <w:rFonts w:cstheme="minorHAnsi"/>
-        </w:rPr>
-        <w:t xml:space="preserve"> (MP)</w:t>
-      </w:r>
-      <w:r>
-        <w:rPr>
-          <w:rFonts w:cstheme="minorHAnsi"/>
-        </w:rPr>
-        <w:t>:</w:t>
-      </w:r>
-    </w:p>
-    <w:p>
-      <w:pPr>
-        <w:numPr>
-          <w:ilvl w:val="0"/>
-          <w:numId w:val="6"/>
-        </w:numPr>
-        <w:spacing w:after="0" w:line="240" w:lineRule="auto"/>
-        <w:rPr>
-          <w:rFonts w:cstheme="minorHAnsi"/>
-        </w:rPr>
-      </w:pPr>
-      <w:r>
-        <w:rPr>
-          <w:rFonts w:cstheme="minorHAnsi"/>
-        </w:rPr>
-        <w:t>Have well-written inline documentation for every class, method, and variable (the code itself).</w:t>
-      </w:r>
-    </w:p>
-    <w:p>
-      <w:pPr>
-        <w:numPr>
-          <w:ilvl w:val="0"/>
-          <w:numId w:val="6"/>
-        </w:numPr>
-        <w:spacing w:after="0" w:line="240" w:lineRule="auto"/>
-        <w:rPr>
-          <w:rFonts w:cstheme="minorHAnsi"/>
-        </w:rPr>
-      </w:pPr>
-      <w:r>
-        <w:rPr>
-          <w:rFonts w:cstheme="minorHAnsi"/>
-        </w:rPr>
-        <w:t>Allow the process, as a whole, to run 20% faster than the current implementation.</w:t>
-      </w:r>
-    </w:p>
-    <w:p>
-      <w:pPr>
-        <w:numPr>
-          <w:ilvl w:val="0"/>
-          <w:numId w:val="6"/>
-        </w:numPr>
-        <w:spacing w:after="0" w:line="240" w:lineRule="auto"/>
-        <w:rPr>
-          <w:rFonts w:cstheme="minorHAnsi"/>
-        </w:rPr>
-      </w:pPr>
-      <w:r>
-        <w:rPr>
-          <w:rFonts w:cstheme="minorHAnsi"/>
-        </w:rPr>
-        <w:t>Use 30% less total, saved memory than the current implementation.</w:t>
-      </w:r>
-    </w:p>
-    <w:p>
-      <w:pPr>
-        <w:numPr>
-          <w:ilvl w:val="0"/>
-          <w:numId w:val="6"/>
-        </w:numPr>
-        <w:spacing w:after="0" w:line="240" w:lineRule="auto"/>
-        <w:rPr>
-          <w:rFonts w:cstheme="minorHAnsi"/>
-        </w:rPr>
-      </w:pPr>
-      <w:r>
-        <w:rPr>
-          <w:rFonts w:cstheme="minorHAnsi"/>
-        </w:rPr>
-        <w:t>Make use of Python virtual environments.</w:t>
-      </w:r>
-    </w:p>
-    <w:p>
-      <w:pPr>
-        <w:numPr>
-          <w:ilvl w:val="0"/>
-          <w:numId w:val="6"/>
-        </w:numPr>
-        <w:spacing w:after="0" w:line="240" w:lineRule="auto"/>
-        <w:rPr>
-          <w:rFonts w:cstheme="minorHAnsi"/>
-        </w:rPr>
-      </w:pPr>
-      <w:r>
-        <w:rPr>
-          <w:rFonts w:cstheme="minorHAnsi"/>
-        </w:rPr>
-        <w:t>Have a test suite for every component.</w:t>
-      </w:r>
-    </w:p>
-    <w:p>
-      <w:pPr>
-        <w:numPr>
-          <w:ilvl w:val="0"/>
-          <w:numId w:val="6"/>
-        </w:numPr>
-        <w:spacing w:after="0" w:line="240" w:lineRule="auto"/>
-        <w:rPr>
-          <w:rFonts w:cstheme="minorHAnsi"/>
-        </w:rPr>
-      </w:pPr>
-      <w:r>
-        <w:rPr>
-          <w:rFonts w:cstheme="minorHAnsi"/>
-        </w:rPr>
-        <w:t>Have sufficient maintainability as determined by the client.</w:t>
+        <w:t xml:space="preserve">Have </w:t>
+      </w:r>
+      <w:proofErr w:type="gramStart"/>
+      <w:r>
+        <w:rPr>
+          <w:rFonts w:cstheme="minorHAnsi"/>
+        </w:rPr>
+        <w:t>sufficient</w:t>
+      </w:r>
+      <w:proofErr w:type="gramEnd"/>
+      <w:r>
+        <w:rPr>
+          <w:rFonts w:cstheme="minorHAnsi"/>
+        </w:rPr>
+        <w:t xml:space="preserve"> maintainability as determined by the client.</w:t>
       </w:r>
     </w:p>
     <w:p>
@@ -1083,19 +2220,7 @@
         <w:rPr>
           <w:rFonts w:cstheme="minorHAnsi"/>
         </w:rPr>
-        <w:t>Low Priority</w:t>
-      </w:r>
-      <w:r>
-        <w:rPr>
-          <w:rFonts w:cstheme="minorHAnsi"/>
-        </w:rPr>
-        <w:t xml:space="preserve"> (LP)</w:t>
-      </w:r>
-      <w:r>
-        <w:rPr>
-          <w:rFonts w:cstheme="minorHAnsi"/>
-        </w:rPr>
-        <w:t>:</w:t>
+        <w:t>Low Priority (LP):</w:t>
       </w:r>
       <w:r>
         <w:rPr>
@@ -2374,15 +3499,6 @@
   </w:num>
   <w:num w:numId="8">
     <w:abstractNumId w:val="8"/>
-    <w:lvlOverride w:ilvl="0"/>
-    <w:lvlOverride w:ilvl="1"/>
-    <w:lvlOverride w:ilvl="2"/>
-    <w:lvlOverride w:ilvl="3"/>
-    <w:lvlOverride w:ilvl="4"/>
-    <w:lvlOverride w:ilvl="5"/>
-    <w:lvlOverride w:ilvl="6"/>
-    <w:lvlOverride w:ilvl="7"/>
-    <w:lvlOverride w:ilvl="8"/>
   </w:num>
   <w:num w:numId="9">
     <w:abstractNumId w:val="4"/>
@@ -2513,6 +3629,7 @@
     <w:lsdException w:name="HTML Sample" w:semiHidden="1" w:unhideWhenUsed="1"/>
     <w:lsdException w:name="HTML Typewriter" w:semiHidden="1" w:unhideWhenUsed="1"/>
     <w:lsdException w:name="HTML Variable" w:semiHidden="1" w:unhideWhenUsed="1"/>
+    <w:lsdException w:name="Normal Table" w:semiHidden="1" w:unhideWhenUsed="1"/>
     <w:lsdException w:name="annotation subject" w:semiHidden="1" w:unhideWhenUsed="1"/>
     <w:lsdException w:name="No List" w:semiHidden="1" w:unhideWhenUsed="1"/>
     <w:lsdException w:name="Outline List 1" w:semiHidden="1" w:unhideWhenUsed="1"/>
@@ -2559,8 +3676,10 @@
     <w:lsdException w:name="Table Subtle 2" w:semiHidden="1" w:unhideWhenUsed="1"/>
     <w:lsdException w:name="Table Web 1" w:semiHidden="1" w:unhideWhenUsed="1"/>
     <w:lsdException w:name="Table Web 2" w:semiHidden="1" w:unhideWhenUsed="1"/>
+    <w:lsdException w:name="Table Web 3" w:semiHidden="1" w:unhideWhenUsed="1"/>
     <w:lsdException w:name="Balloon Text" w:semiHidden="1" w:unhideWhenUsed="1"/>
     <w:lsdException w:name="Table Grid" w:uiPriority="39"/>
+    <w:lsdException w:name="Table Theme" w:semiHidden="1" w:unhideWhenUsed="1"/>
     <w:lsdException w:name="Placeholder Text" w:semiHidden="1"/>
     <w:lsdException w:name="No Spacing" w:uiPriority="1" w:qFormat="1"/>
     <w:lsdException w:name="Light Shading" w:uiPriority="60"/>

</xml_diff>